<commit_message>
Update CS355 - Project Proposal.docx
</commit_message>
<xml_diff>
--- a/Project Proposal/CS355 - Project Proposal.docx
+++ b/Project Proposal/CS355 - Project Proposal.docx
@@ -160,15 +160,43 @@
           <w:sz w:val="32"/>
           <w:szCs w:val="40"/>
         </w:rPr>
-        <w:t>S</w:t>
-      </w:r>
+        <w:t xml:space="preserve">Syed </w:t>
+      </w:r>
+      <w:proofErr w:type="spellStart"/>
       <w:r>
         <w:rPr>
           <w:rFonts w:ascii="Times New Roman" w:hAnsi="Times New Roman" w:cs="Times New Roman"/>
           <w:sz w:val="32"/>
           <w:szCs w:val="40"/>
         </w:rPr>
-        <w:t>yed Affan Nemat (</w:t>
+        <w:t>Affan</w:t>
+      </w:r>
+      <w:proofErr w:type="spellEnd"/>
+      <w:r>
+        <w:rPr>
+          <w:rFonts w:ascii="Times New Roman" w:hAnsi="Times New Roman" w:cs="Times New Roman"/>
+          <w:sz w:val="32"/>
+          <w:szCs w:val="40"/>
+        </w:rPr>
+        <w:t xml:space="preserve"> </w:t>
+      </w:r>
+      <w:proofErr w:type="spellStart"/>
+      <w:r>
+        <w:rPr>
+          <w:rFonts w:ascii="Times New Roman" w:hAnsi="Times New Roman" w:cs="Times New Roman"/>
+          <w:sz w:val="32"/>
+          <w:szCs w:val="40"/>
+        </w:rPr>
+        <w:t>Nemat</w:t>
+      </w:r>
+      <w:proofErr w:type="spellEnd"/>
+      <w:r>
+        <w:rPr>
+          <w:rFonts w:ascii="Times New Roman" w:hAnsi="Times New Roman" w:cs="Times New Roman"/>
+          <w:sz w:val="32"/>
+          <w:szCs w:val="40"/>
+        </w:rPr>
+        <w:t xml:space="preserve"> (</w:t>
       </w:r>
       <w:r>
         <w:rPr>
@@ -224,13 +252,23 @@
           <w:szCs w:val="28"/>
         </w:rPr>
       </w:pPr>
+      <w:proofErr w:type="spellStart"/>
       <w:r>
         <w:rPr>
           <w:rFonts w:ascii="Times New Roman" w:hAnsi="Times New Roman" w:cs="Times New Roman"/>
           <w:sz w:val="36"/>
           <w:szCs w:val="28"/>
         </w:rPr>
-        <w:t>Ayaz Hassan</w:t>
+        <w:t>Ayaz</w:t>
+      </w:r>
+      <w:proofErr w:type="spellEnd"/>
+      <w:r>
+        <w:rPr>
+          <w:rFonts w:ascii="Times New Roman" w:hAnsi="Times New Roman" w:cs="Times New Roman"/>
+          <w:sz w:val="36"/>
+          <w:szCs w:val="28"/>
+        </w:rPr>
+        <w:t xml:space="preserve"> Hassan</w:t>
       </w:r>
       <w:r>
         <w:rPr>
@@ -359,22 +397,17 @@
     </w:p>
     <w:p>
       <w:pPr>
-        <w:snapToGrid w:val="0"/>
-        <w:spacing w:after="120" w:line="240" w:lineRule="auto"/>
+        <w:ind w:firstLine="142"/>
         <w:jc w:val="both"/>
         <w:rPr>
           <w:rFonts w:ascii="Times New Roman" w:hAnsi="Times New Roman" w:cs="Times New Roman"/>
           <w:b/>
-          <w:sz w:val="24"/>
-          <w:szCs w:val="24"/>
         </w:rPr>
       </w:pPr>
       <w:r>
         <w:rPr>
           <w:rFonts w:ascii="Times New Roman" w:hAnsi="Times New Roman" w:cs="Times New Roman"/>
           <w:b/>
-          <w:sz w:val="24"/>
-          <w:szCs w:val="24"/>
         </w:rPr>
         <w:lastRenderedPageBreak/>
         <w:t>Introduction</w:t>
@@ -382,11 +415,6 @@
     </w:p>
     <w:p>
       <w:pPr>
-        <w:widowControl w:val="0"/>
-        <w:autoSpaceDE w:val="0"/>
-        <w:autoSpaceDN w:val="0"/>
-        <w:adjustRightInd w:val="0"/>
-        <w:spacing w:after="0" w:line="480" w:lineRule="auto"/>
         <w:ind w:firstLine="142"/>
         <w:jc w:val="both"/>
         <w:rPr>
@@ -397,73 +425,411 @@
         <w:rPr>
           <w:rFonts w:ascii="Times New Roman" w:hAnsi="Times New Roman" w:cs="Times New Roman"/>
         </w:rPr>
-        <w:t>Our project will be an online game store where registered customers can order games online and download them onto their PCs to play.</w:t>
-      </w:r>
+        <w:t xml:space="preserve">The PC games market has major stores like the Epic Games store and the Steam market. </w:t>
+      </w:r>
+      <w:r>
+        <w:rPr>
+          <w:rFonts w:ascii="Times New Roman" w:hAnsi="Times New Roman" w:cs="Times New Roman"/>
+        </w:rPr>
+        <w:t>Our proje</w:t>
+      </w:r>
+      <w:r>
+        <w:rPr>
+          <w:rFonts w:ascii="Times New Roman" w:hAnsi="Times New Roman" w:cs="Times New Roman"/>
+        </w:rPr>
+        <w:t xml:space="preserve">ct will be an online game store, following some patterns form the two examples stated above, </w:t>
+      </w:r>
+      <w:r>
+        <w:rPr>
+          <w:rFonts w:ascii="Times New Roman" w:hAnsi="Times New Roman" w:cs="Times New Roman"/>
+        </w:rPr>
+        <w:t>where registered customers can order games online and download them onto their PCs to play</w:t>
+      </w:r>
+      <w:r>
+        <w:rPr>
+          <w:rFonts w:ascii="Times New Roman" w:hAnsi="Times New Roman" w:cs="Times New Roman"/>
+        </w:rPr>
+        <w:t xml:space="preserve"> with some key changes to the system to make the market places easier to use</w:t>
+      </w:r>
+      <w:r>
+        <w:rPr>
+          <w:rFonts w:ascii="Times New Roman" w:hAnsi="Times New Roman" w:cs="Times New Roman"/>
+        </w:rPr>
+        <w:t>.</w:t>
+      </w:r>
+    </w:p>
+    <w:p>
+      <w:pPr>
+        <w:ind w:firstLine="142"/>
+        <w:jc w:val="both"/>
+        <w:rPr>
+          <w:rFonts w:ascii="Times New Roman" w:hAnsi="Times New Roman" w:cs="Times New Roman"/>
+          <w:b/>
+        </w:rPr>
+      </w:pPr>
+      <w:r>
+        <w:rPr>
+          <w:rFonts w:ascii="Times New Roman" w:hAnsi="Times New Roman" w:cs="Times New Roman"/>
+          <w:b/>
+        </w:rPr>
+        <w:t>Modules</w:t>
+      </w:r>
+      <w:r>
+        <w:rPr>
+          <w:rFonts w:ascii="Times New Roman" w:hAnsi="Times New Roman" w:cs="Times New Roman"/>
+          <w:b/>
+        </w:rPr>
+        <w:t xml:space="preserve"> of the </w:t>
+      </w:r>
+      <w:r>
+        <w:rPr>
+          <w:rFonts w:ascii="Times New Roman" w:hAnsi="Times New Roman" w:cs="Times New Roman"/>
+          <w:b/>
+        </w:rPr>
+        <w:t>S</w:t>
+      </w:r>
+      <w:r>
+        <w:rPr>
+          <w:rFonts w:ascii="Times New Roman" w:hAnsi="Times New Roman" w:cs="Times New Roman"/>
+          <w:b/>
+        </w:rPr>
+        <w:t>ystem</w:t>
+      </w:r>
+    </w:p>
+    <w:p>
+      <w:pPr>
+        <w:pStyle w:val="ListParagraph"/>
+        <w:numPr>
+          <w:ilvl w:val="0"/>
+          <w:numId w:val="17"/>
+        </w:numPr>
+        <w:jc w:val="both"/>
+        <w:rPr>
+          <w:rFonts w:ascii="Times New Roman" w:hAnsi="Times New Roman" w:cs="Times New Roman"/>
+        </w:rPr>
+      </w:pPr>
+      <w:r>
+        <w:rPr>
+          <w:rFonts w:ascii="Times New Roman" w:hAnsi="Times New Roman" w:cs="Times New Roman"/>
+        </w:rPr>
+        <w:t>The system will have a list of games, each assigned a unique registration ID invisible to the user. Games will have a title, Developer Name, Genre, Price, cover image and Tags.</w:t>
+      </w:r>
+    </w:p>
+    <w:p>
+      <w:pPr>
+        <w:pStyle w:val="ListParagraph"/>
+        <w:numPr>
+          <w:ilvl w:val="0"/>
+          <w:numId w:val="17"/>
+        </w:numPr>
+        <w:jc w:val="both"/>
+        <w:rPr>
+          <w:rFonts w:ascii="Times New Roman" w:hAnsi="Times New Roman" w:cs="Times New Roman"/>
+        </w:rPr>
+      </w:pPr>
+      <w:r>
+        <w:rPr>
+          <w:rFonts w:ascii="Times New Roman" w:hAnsi="Times New Roman" w:cs="Times New Roman"/>
+        </w:rPr>
+        <w:t xml:space="preserve">Customers will be registered on the system with a unique user address, name, their current account balance, list of games in library and a wish list. </w:t>
+      </w:r>
+    </w:p>
+    <w:p>
+      <w:pPr>
+        <w:pStyle w:val="ListParagraph"/>
+        <w:numPr>
+          <w:ilvl w:val="0"/>
+          <w:numId w:val="17"/>
+        </w:numPr>
+        <w:jc w:val="both"/>
+        <w:rPr>
+          <w:rFonts w:ascii="Times New Roman" w:hAnsi="Times New Roman" w:cs="Times New Roman"/>
+        </w:rPr>
+      </w:pPr>
+      <w:r>
+        <w:rPr>
+          <w:rFonts w:ascii="Times New Roman" w:hAnsi="Times New Roman" w:cs="Times New Roman"/>
+        </w:rPr>
+        <w:t>Developers can register themselves and be assigned a unique developer ID. They will also have a studio name, list of developers and their designation, along wit</w:t>
+      </w:r>
+      <w:r>
+        <w:rPr>
+          <w:rFonts w:ascii="Times New Roman" w:hAnsi="Times New Roman" w:cs="Times New Roman"/>
+        </w:rPr>
+        <w:t xml:space="preserve">h the studio's account balance. </w:t>
+      </w:r>
+      <w:r>
+        <w:rPr>
+          <w:rFonts w:ascii="Times New Roman" w:hAnsi="Times New Roman" w:cs="Times New Roman"/>
+        </w:rPr>
+        <w:t>Developers must have at least one fully developed game ready for sale in order to register.</w:t>
+      </w:r>
+    </w:p>
+    <w:p>
+      <w:pPr>
+        <w:pStyle w:val="ListParagraph"/>
+        <w:numPr>
+          <w:ilvl w:val="1"/>
+          <w:numId w:val="17"/>
+        </w:numPr>
+        <w:jc w:val="both"/>
+        <w:rPr>
+          <w:rFonts w:ascii="Times New Roman" w:hAnsi="Times New Roman" w:cs="Times New Roman"/>
+        </w:rPr>
+      </w:pPr>
+      <w:r>
+        <w:rPr>
+          <w:rFonts w:ascii="Times New Roman" w:hAnsi="Times New Roman" w:cs="Times New Roman"/>
+        </w:rPr>
+        <w:t>There will also be a small difference depending on the type of developer they are e.g. Indie or AAA in the tagging system</w:t>
+      </w:r>
+    </w:p>
+    <w:p>
+      <w:pPr>
+        <w:pStyle w:val="ListParagraph"/>
+        <w:numPr>
+          <w:ilvl w:val="0"/>
+          <w:numId w:val="17"/>
+        </w:numPr>
+        <w:jc w:val="both"/>
+        <w:rPr>
+          <w:rFonts w:ascii="Times New Roman" w:hAnsi="Times New Roman" w:cs="Times New Roman"/>
+        </w:rPr>
+      </w:pPr>
+      <w:r>
+        <w:rPr>
+          <w:rFonts w:ascii="Times New Roman" w:hAnsi="Times New Roman" w:cs="Times New Roman"/>
+        </w:rPr>
+        <w:t>Customers can search the games catalogue by using any of the criteria as mentioned in point 1. The user will see a list of games with their title, genre</w:t>
+      </w:r>
+      <w:r>
+        <w:rPr>
+          <w:rFonts w:ascii="Times New Roman" w:hAnsi="Times New Roman" w:cs="Times New Roman"/>
+        </w:rPr>
+        <w:t xml:space="preserve">, </w:t>
+      </w:r>
+      <w:proofErr w:type="gramStart"/>
+      <w:r>
+        <w:rPr>
+          <w:rFonts w:ascii="Times New Roman" w:hAnsi="Times New Roman" w:cs="Times New Roman"/>
+        </w:rPr>
+        <w:t>tags</w:t>
+      </w:r>
+      <w:proofErr w:type="gramEnd"/>
+      <w:r>
+        <w:rPr>
+          <w:rFonts w:ascii="Times New Roman" w:hAnsi="Times New Roman" w:cs="Times New Roman"/>
+        </w:rPr>
+        <w:t xml:space="preserve"> and cover image. Upon selecting a game users will be moved to the game page where they can view other details and user feedback on the game along with other suggested games with similar tags or genres that the user may be interested in.</w:t>
+      </w:r>
+    </w:p>
+    <w:p>
+      <w:pPr>
+        <w:ind w:firstLine="142"/>
+        <w:jc w:val="both"/>
+        <w:rPr>
+          <w:rFonts w:ascii="Times New Roman" w:hAnsi="Times New Roman" w:cs="Times New Roman"/>
+        </w:rPr>
+      </w:pPr>
+    </w:p>
+    <w:p>
+      <w:pPr>
+        <w:ind w:firstLine="142"/>
+        <w:jc w:val="both"/>
+        <w:rPr>
+          <w:rFonts w:ascii="Times New Roman" w:hAnsi="Times New Roman" w:cs="Times New Roman"/>
+          <w:b/>
+        </w:rPr>
+      </w:pPr>
+      <w:r>
+        <w:rPr>
+          <w:rFonts w:ascii="Times New Roman" w:hAnsi="Times New Roman" w:cs="Times New Roman"/>
+          <w:b/>
+        </w:rPr>
+        <w:t>Front-end Development</w:t>
+      </w:r>
+    </w:p>
+    <w:p>
+      <w:pPr>
+        <w:ind w:firstLine="142"/>
+        <w:jc w:val="both"/>
+        <w:rPr>
+          <w:rFonts w:ascii="Times New Roman" w:hAnsi="Times New Roman" w:cs="Times New Roman"/>
+        </w:rPr>
+      </w:pPr>
+      <w:r>
+        <w:rPr>
+          <w:rFonts w:ascii="Times New Roman" w:hAnsi="Times New Roman" w:cs="Times New Roman"/>
+        </w:rPr>
+        <w:t>Web-based application with the following features:</w:t>
+      </w:r>
+    </w:p>
+    <w:p>
+      <w:pPr>
+        <w:pStyle w:val="ListParagraph"/>
+        <w:numPr>
+          <w:ilvl w:val="0"/>
+          <w:numId w:val="18"/>
+        </w:numPr>
+        <w:jc w:val="both"/>
+        <w:rPr>
+          <w:rFonts w:ascii="Times New Roman" w:hAnsi="Times New Roman" w:cs="Times New Roman"/>
+        </w:rPr>
+      </w:pPr>
+      <w:r>
+        <w:rPr>
+          <w:rFonts w:ascii="Times New Roman" w:hAnsi="Times New Roman" w:cs="Times New Roman"/>
+        </w:rPr>
+        <w:t>Registration forms for customers and developers/publishers respectively.</w:t>
+      </w:r>
+    </w:p>
+    <w:p>
+      <w:pPr>
+        <w:pStyle w:val="ListParagraph"/>
+        <w:numPr>
+          <w:ilvl w:val="0"/>
+          <w:numId w:val="18"/>
+        </w:numPr>
+        <w:jc w:val="both"/>
+        <w:rPr>
+          <w:rFonts w:ascii="Times New Roman" w:hAnsi="Times New Roman" w:cs="Times New Roman"/>
+        </w:rPr>
+      </w:pPr>
+      <w:r>
+        <w:rPr>
+          <w:rFonts w:ascii="Times New Roman" w:hAnsi="Times New Roman" w:cs="Times New Roman"/>
+        </w:rPr>
+        <w:t>Search fields and view functionalities.</w:t>
+      </w:r>
+    </w:p>
+    <w:p>
+      <w:pPr>
+        <w:pStyle w:val="ListParagraph"/>
+        <w:numPr>
+          <w:ilvl w:val="0"/>
+          <w:numId w:val="18"/>
+        </w:numPr>
+        <w:jc w:val="both"/>
+        <w:rPr>
+          <w:rFonts w:ascii="Times New Roman" w:hAnsi="Times New Roman" w:cs="Times New Roman"/>
+        </w:rPr>
+      </w:pPr>
+      <w:r>
+        <w:rPr>
+          <w:rFonts w:ascii="Times New Roman" w:hAnsi="Times New Roman" w:cs="Times New Roman"/>
+        </w:rPr>
+        <w:t>Images and embedded video/audio</w:t>
+      </w:r>
+    </w:p>
+    <w:p>
+      <w:pPr>
+        <w:pStyle w:val="ListParagraph"/>
+        <w:numPr>
+          <w:ilvl w:val="0"/>
+          <w:numId w:val="18"/>
+        </w:numPr>
+        <w:jc w:val="both"/>
+        <w:rPr>
+          <w:rFonts w:ascii="Times New Roman" w:hAnsi="Times New Roman" w:cs="Times New Roman"/>
+        </w:rPr>
+      </w:pPr>
+      <w:r>
+        <w:rPr>
+          <w:rFonts w:ascii="Times New Roman" w:hAnsi="Times New Roman" w:cs="Times New Roman"/>
+        </w:rPr>
+        <w:t>User Comment section and rating system</w:t>
+      </w:r>
+    </w:p>
+    <w:p>
+      <w:pPr>
+        <w:pStyle w:val="ListParagraph"/>
+        <w:numPr>
+          <w:ilvl w:val="0"/>
+          <w:numId w:val="18"/>
+        </w:numPr>
+        <w:jc w:val="both"/>
+        <w:rPr>
+          <w:rFonts w:ascii="Times New Roman" w:hAnsi="Times New Roman" w:cs="Times New Roman"/>
+        </w:rPr>
+      </w:pPr>
+      <w:r>
+        <w:rPr>
+          <w:rFonts w:ascii="Times New Roman" w:hAnsi="Times New Roman" w:cs="Times New Roman"/>
+        </w:rPr>
+        <w:t>Difference in ability to edit product data based on type of user. Publishers/Developers can only edit data regarding their own product and Customers cannot edit data at all.</w:t>
+      </w:r>
+    </w:p>
+    <w:p>
+      <w:pPr>
+        <w:pStyle w:val="ListParagraph"/>
+        <w:numPr>
+          <w:ilvl w:val="0"/>
+          <w:numId w:val="18"/>
+        </w:numPr>
+        <w:jc w:val="both"/>
+        <w:rPr>
+          <w:rFonts w:ascii="Times New Roman" w:hAnsi="Times New Roman" w:cs="Times New Roman"/>
+        </w:rPr>
+      </w:pPr>
+      <w:r>
+        <w:rPr>
+          <w:rFonts w:ascii="Times New Roman" w:hAnsi="Times New Roman" w:cs="Times New Roman"/>
+        </w:rPr>
+        <w:t>Users can only see some information regarding each other for the security of their personal information.</w:t>
+      </w:r>
+    </w:p>
+    <w:p>
+      <w:pPr>
+        <w:ind w:firstLine="142"/>
+        <w:jc w:val="both"/>
+        <w:rPr>
+          <w:rFonts w:ascii="Times New Roman" w:hAnsi="Times New Roman" w:cs="Times New Roman"/>
+        </w:rPr>
+      </w:pPr>
       <w:bookmarkStart w:id="0" w:name="_GoBack"/>
       <w:bookmarkEnd w:id="0"/>
     </w:p>
     <w:p>
       <w:pPr>
-        <w:snapToGrid w:val="0"/>
-        <w:spacing w:after="120" w:line="240" w:lineRule="auto"/>
+        <w:ind w:firstLine="142"/>
         <w:jc w:val="both"/>
         <w:rPr>
           <w:rFonts w:ascii="Times New Roman" w:hAnsi="Times New Roman" w:cs="Times New Roman"/>
+        </w:rPr>
+      </w:pPr>
+    </w:p>
+    <w:p>
+      <w:pPr>
+        <w:ind w:firstLine="142"/>
+        <w:jc w:val="both"/>
+        <w:rPr>
+          <w:rFonts w:ascii="Times New Roman" w:hAnsi="Times New Roman" w:cs="Times New Roman"/>
           <w:b/>
-          <w:sz w:val="24"/>
-          <w:szCs w:val="24"/>
-        </w:rPr>
-      </w:pPr>
+        </w:rPr>
+      </w:pPr>
+      <w:r>
+        <w:rPr>
+          <w:rFonts w:ascii="Times New Roman" w:hAnsi="Times New Roman" w:cs="Times New Roman"/>
+        </w:rPr>
+        <w:br/>
+      </w:r>
+      <w:r>
+        <w:rPr>
+          <w:rFonts w:ascii="Times New Roman" w:hAnsi="Times New Roman" w:cs="Times New Roman"/>
+        </w:rPr>
+        <w:br/>
+      </w:r>
       <w:r>
         <w:rPr>
           <w:rFonts w:ascii="Times New Roman" w:hAnsi="Times New Roman" w:cs="Times New Roman"/>
           <w:b/>
-          <w:sz w:val="24"/>
-          <w:szCs w:val="24"/>
-        </w:rPr>
-        <w:t>Modules</w:t>
-      </w:r>
-      <w:r>
-        <w:rPr>
-          <w:rFonts w:ascii="Times New Roman" w:hAnsi="Times New Roman" w:cs="Times New Roman"/>
-          <w:b/>
-          <w:sz w:val="24"/>
-          <w:szCs w:val="24"/>
-        </w:rPr>
-        <w:t xml:space="preserve"> of the </w:t>
-      </w:r>
-      <w:r>
-        <w:rPr>
-          <w:rFonts w:ascii="Times New Roman" w:hAnsi="Times New Roman" w:cs="Times New Roman"/>
-          <w:b/>
-          <w:sz w:val="24"/>
-          <w:szCs w:val="24"/>
-        </w:rPr>
-        <w:t>S</w:t>
-      </w:r>
-      <w:r>
-        <w:rPr>
-          <w:rFonts w:ascii="Times New Roman" w:hAnsi="Times New Roman" w:cs="Times New Roman"/>
-          <w:b/>
-          <w:sz w:val="24"/>
-          <w:szCs w:val="24"/>
-        </w:rPr>
-        <w:t>ystem</w:t>
-      </w:r>
-    </w:p>
-    <w:p>
-      <w:pPr>
-        <w:pStyle w:val="ListParagraph"/>
-        <w:widowControl w:val="0"/>
-        <w:numPr>
-          <w:ilvl w:val="0"/>
-          <w:numId w:val="13"/>
-        </w:numPr>
-        <w:autoSpaceDE w:val="0"/>
-        <w:autoSpaceDN w:val="0"/>
-        <w:adjustRightInd w:val="0"/>
-        <w:spacing w:after="0" w:line="480" w:lineRule="auto"/>
-        <w:ind w:left="426"/>
+        </w:rPr>
+        <w:t>Tools &amp; Technologies</w:t>
+      </w:r>
+    </w:p>
+    <w:p>
+      <w:pPr>
+        <w:ind w:firstLine="142"/>
         <w:jc w:val="both"/>
         <w:rPr>
           <w:rFonts w:ascii="Times New Roman" w:hAnsi="Times New Roman" w:cs="Times New Roman"/>
@@ -473,337 +839,23 @@
         <w:rPr>
           <w:rFonts w:ascii="Times New Roman" w:hAnsi="Times New Roman" w:cs="Times New Roman"/>
         </w:rPr>
-        <w:t>The system will have a list of games, each assigned a unique registration ID invisible to the user. Games will have a title, Developer Name, Genre, Price, cover image and Tags.</w:t>
-      </w:r>
-    </w:p>
-    <w:p>
-      <w:pPr>
-        <w:pStyle w:val="ListParagraph"/>
-        <w:widowControl w:val="0"/>
-        <w:numPr>
-          <w:ilvl w:val="0"/>
-          <w:numId w:val="13"/>
-        </w:numPr>
-        <w:autoSpaceDE w:val="0"/>
-        <w:autoSpaceDN w:val="0"/>
-        <w:adjustRightInd w:val="0"/>
-        <w:spacing w:after="0" w:line="480" w:lineRule="auto"/>
-        <w:ind w:left="426"/>
+        <w:t>Back-end: SQL Server</w:t>
+      </w:r>
+    </w:p>
+    <w:p>
+      <w:pPr>
+        <w:ind w:firstLine="142"/>
         <w:jc w:val="both"/>
-        <w:rPr>
-          <w:rFonts w:ascii="Times New Roman" w:hAnsi="Times New Roman" w:cs="Times New Roman"/>
-        </w:rPr>
-      </w:pPr>
-      <w:r>
-        <w:rPr>
-          <w:rFonts w:ascii="Times New Roman" w:hAnsi="Times New Roman" w:cs="Times New Roman"/>
-        </w:rPr>
-        <w:t xml:space="preserve">Customers will be registered on the system with a unique user address, name, their current account balance, list of games in library and a wish list. </w:t>
-      </w:r>
-    </w:p>
-    <w:p>
-      <w:pPr>
-        <w:pStyle w:val="ListParagraph"/>
-        <w:widowControl w:val="0"/>
-        <w:numPr>
-          <w:ilvl w:val="0"/>
-          <w:numId w:val="13"/>
-        </w:numPr>
-        <w:autoSpaceDE w:val="0"/>
-        <w:autoSpaceDN w:val="0"/>
-        <w:adjustRightInd w:val="0"/>
-        <w:spacing w:after="0" w:line="480" w:lineRule="auto"/>
-        <w:ind w:left="426"/>
-        <w:jc w:val="both"/>
-        <w:rPr>
-          <w:rFonts w:ascii="Times New Roman" w:hAnsi="Times New Roman" w:cs="Times New Roman"/>
-        </w:rPr>
-      </w:pPr>
-      <w:r>
-        <w:rPr>
-          <w:rFonts w:ascii="Times New Roman" w:hAnsi="Times New Roman" w:cs="Times New Roman"/>
-        </w:rPr>
-        <w:t>Developers can register themselves and be assigned a unique developer ID. They will also have a studio name, list of developers and their designation, along with the studio's account balance. Developers must have at least one fully developed game ready for sale in order to register.</w:t>
-      </w:r>
-    </w:p>
-    <w:p>
-      <w:pPr>
-        <w:pStyle w:val="ListParagraph"/>
-        <w:widowControl w:val="0"/>
-        <w:numPr>
-          <w:ilvl w:val="0"/>
-          <w:numId w:val="13"/>
-        </w:numPr>
-        <w:autoSpaceDE w:val="0"/>
-        <w:autoSpaceDN w:val="0"/>
-        <w:adjustRightInd w:val="0"/>
-        <w:spacing w:after="0" w:line="480" w:lineRule="auto"/>
-        <w:ind w:left="426"/>
-        <w:jc w:val="both"/>
-        <w:rPr>
-          <w:rFonts w:ascii="Times New Roman" w:hAnsi="Times New Roman" w:cs="Times New Roman"/>
-        </w:rPr>
-      </w:pPr>
-      <w:r>
-        <w:rPr>
-          <w:rFonts w:ascii="Times New Roman" w:hAnsi="Times New Roman" w:cs="Times New Roman"/>
-        </w:rPr>
-        <w:t>Customers can search the games catalogue by using any of the criteria as mentioned in point 1. The user will see a list of games with their title, genre and cover image. Upon selecting a game users will be moved to the game page where they can view other details and user feedback on the game along with other suggested games with similar tags or genres that the user may be interested in.</w:t>
-      </w:r>
-    </w:p>
-    <w:p>
-      <w:pPr>
-        <w:pStyle w:val="ListParagraph"/>
-        <w:snapToGrid w:val="0"/>
-        <w:spacing w:after="120" w:line="240" w:lineRule="auto"/>
-        <w:jc w:val="both"/>
-        <w:rPr>
-          <w:rFonts w:ascii="Times New Roman" w:hAnsi="Times New Roman" w:cs="Times New Roman"/>
-          <w:sz w:val="24"/>
-          <w:szCs w:val="24"/>
-        </w:rPr>
-      </w:pPr>
-    </w:p>
-    <w:p>
-      <w:pPr>
-        <w:snapToGrid w:val="0"/>
-        <w:spacing w:after="120" w:line="240" w:lineRule="auto"/>
-        <w:jc w:val="both"/>
-        <w:rPr>
-          <w:rFonts w:ascii="Times New Roman" w:hAnsi="Times New Roman" w:cs="Times New Roman"/>
-          <w:b/>
-          <w:sz w:val="24"/>
-          <w:szCs w:val="24"/>
-        </w:rPr>
-      </w:pPr>
-      <w:r>
-        <w:rPr>
-          <w:rFonts w:ascii="Times New Roman" w:hAnsi="Times New Roman" w:cs="Times New Roman"/>
-          <w:b/>
-          <w:sz w:val="24"/>
-          <w:szCs w:val="24"/>
-        </w:rPr>
-        <w:t>Front-end Development</w:t>
-      </w:r>
-    </w:p>
-    <w:p>
-      <w:pPr>
-        <w:snapToGrid w:val="0"/>
-        <w:spacing w:after="120" w:line="240" w:lineRule="auto"/>
-        <w:jc w:val="both"/>
-        <w:rPr>
-          <w:rFonts w:ascii="Times New Roman" w:hAnsi="Times New Roman" w:cs="Times New Roman"/>
-          <w:i/>
-          <w:sz w:val="24"/>
-          <w:szCs w:val="24"/>
-        </w:rPr>
-      </w:pPr>
-      <w:r>
-        <w:rPr>
-          <w:rFonts w:ascii="Times New Roman" w:hAnsi="Times New Roman" w:cs="Times New Roman"/>
-          <w:i/>
-          <w:sz w:val="24"/>
-          <w:szCs w:val="24"/>
-        </w:rPr>
-        <w:t xml:space="preserve">Note: </w:t>
-      </w:r>
-      <w:r>
-        <w:rPr>
-          <w:rFonts w:ascii="Times New Roman" w:hAnsi="Times New Roman" w:cs="Times New Roman"/>
-          <w:i/>
-          <w:sz w:val="24"/>
-          <w:szCs w:val="24"/>
-        </w:rPr>
-        <w:t>[</w:t>
-      </w:r>
-      <w:r>
-        <w:rPr>
-          <w:rFonts w:ascii="Times New Roman" w:hAnsi="Times New Roman" w:cs="Times New Roman"/>
-          <w:i/>
-          <w:sz w:val="24"/>
-          <w:szCs w:val="24"/>
-        </w:rPr>
-        <w:t xml:space="preserve">List the modules that </w:t>
-      </w:r>
-      <w:r>
-        <w:rPr>
-          <w:rFonts w:ascii="Times New Roman" w:hAnsi="Times New Roman" w:cs="Times New Roman"/>
-          <w:i/>
-          <w:sz w:val="24"/>
-          <w:szCs w:val="24"/>
-        </w:rPr>
-        <w:t>will be addressed</w:t>
-      </w:r>
-      <w:r>
-        <w:rPr>
-          <w:rFonts w:ascii="Times New Roman" w:hAnsi="Times New Roman" w:cs="Times New Roman"/>
-          <w:i/>
-          <w:sz w:val="24"/>
-          <w:szCs w:val="24"/>
-        </w:rPr>
-        <w:t xml:space="preserve"> for front-end development. Front-end can be a desktop based/web-based/app based application</w:t>
-      </w:r>
-      <w:r>
-        <w:rPr>
-          <w:rFonts w:ascii="Times New Roman" w:hAnsi="Times New Roman" w:cs="Times New Roman"/>
-          <w:i/>
-          <w:sz w:val="24"/>
-          <w:szCs w:val="24"/>
-        </w:rPr>
-        <w:t xml:space="preserve"> developed in any language/platform</w:t>
-      </w:r>
-      <w:r>
-        <w:rPr>
-          <w:rFonts w:ascii="Times New Roman" w:hAnsi="Times New Roman" w:cs="Times New Roman"/>
-          <w:i/>
-          <w:sz w:val="24"/>
-          <w:szCs w:val="24"/>
-        </w:rPr>
-        <w:t xml:space="preserve">. </w:t>
-      </w:r>
-      <w:r>
-        <w:rPr>
-          <w:rFonts w:ascii="Times New Roman" w:hAnsi="Times New Roman" w:cs="Times New Roman"/>
-          <w:i/>
-          <w:sz w:val="24"/>
-          <w:szCs w:val="24"/>
-        </w:rPr>
-        <w:t xml:space="preserve">If your system is </w:t>
-      </w:r>
-      <w:r>
-        <w:rPr>
-          <w:rFonts w:ascii="Times New Roman" w:hAnsi="Times New Roman" w:cs="Times New Roman"/>
-          <w:i/>
-          <w:sz w:val="24"/>
-          <w:szCs w:val="24"/>
-        </w:rPr>
-        <w:t>detailed</w:t>
-      </w:r>
-      <w:r>
-        <w:rPr>
-          <w:rFonts w:ascii="Times New Roman" w:hAnsi="Times New Roman" w:cs="Times New Roman"/>
-          <w:i/>
-          <w:sz w:val="24"/>
-          <w:szCs w:val="24"/>
-        </w:rPr>
-        <w:t xml:space="preserve"> enough, you do not have to build the front-end of complete system. You can choose some module(s) and implement them completely from front-end to back-end. Discuss this with your instructor/RA and get their approval before finalizing the scope.</w:t>
-      </w:r>
-      <w:r>
-        <w:rPr>
-          <w:rFonts w:ascii="Times New Roman" w:hAnsi="Times New Roman" w:cs="Times New Roman"/>
-          <w:i/>
-          <w:sz w:val="24"/>
-          <w:szCs w:val="24"/>
-        </w:rPr>
-        <w:t xml:space="preserve"> </w:t>
-      </w:r>
-      <w:r>
-        <w:rPr>
-          <w:rFonts w:ascii="Times New Roman" w:hAnsi="Times New Roman" w:cs="Times New Roman"/>
-          <w:i/>
-          <w:sz w:val="24"/>
-          <w:szCs w:val="24"/>
-        </w:rPr>
-        <w:t>]</w:t>
-      </w:r>
-    </w:p>
-    <w:p>
-      <w:pPr>
-        <w:snapToGrid w:val="0"/>
-        <w:spacing w:after="120" w:line="240" w:lineRule="auto"/>
-        <w:jc w:val="both"/>
-      </w:pPr>
-    </w:p>
-    <w:p>
-      <w:pPr>
-        <w:snapToGrid w:val="0"/>
-        <w:spacing w:after="120" w:line="240" w:lineRule="auto"/>
-        <w:jc w:val="both"/>
-        <w:rPr>
-          <w:rFonts w:ascii="Times New Roman" w:hAnsi="Times New Roman" w:cs="Times New Roman"/>
-          <w:b/>
-          <w:sz w:val="24"/>
-          <w:szCs w:val="24"/>
-        </w:rPr>
-      </w:pPr>
-      <w:r>
-        <w:rPr>
-          <w:rFonts w:ascii="Times New Roman" w:hAnsi="Times New Roman" w:cs="Times New Roman"/>
-          <w:b/>
-          <w:sz w:val="24"/>
-          <w:szCs w:val="24"/>
-        </w:rPr>
-        <w:br/>
-      </w:r>
-      <w:r>
-        <w:rPr>
-          <w:rFonts w:ascii="Times New Roman" w:hAnsi="Times New Roman" w:cs="Times New Roman"/>
-          <w:b/>
-          <w:sz w:val="24"/>
-          <w:szCs w:val="24"/>
-        </w:rPr>
-        <w:br/>
-      </w:r>
-      <w:r>
-        <w:rPr>
-          <w:rFonts w:ascii="Times New Roman" w:hAnsi="Times New Roman" w:cs="Times New Roman"/>
-          <w:b/>
-          <w:sz w:val="24"/>
-          <w:szCs w:val="24"/>
-        </w:rPr>
-        <w:t>Tools</w:t>
-      </w:r>
-      <w:r>
-        <w:rPr>
-          <w:rFonts w:ascii="Times New Roman" w:hAnsi="Times New Roman" w:cs="Times New Roman"/>
-          <w:b/>
-          <w:sz w:val="24"/>
-          <w:szCs w:val="24"/>
-        </w:rPr>
-        <w:t xml:space="preserve"> &amp; Technologies</w:t>
-      </w:r>
-    </w:p>
-    <w:p>
-      <w:pPr>
-        <w:snapToGrid w:val="0"/>
-        <w:spacing w:after="120" w:line="240" w:lineRule="auto"/>
-        <w:jc w:val="both"/>
-        <w:rPr>
-          <w:rFonts w:ascii="Times New Roman" w:hAnsi="Times New Roman" w:cs="Times New Roman"/>
-          <w:sz w:val="24"/>
-          <w:szCs w:val="24"/>
-        </w:rPr>
-      </w:pPr>
-      <w:r>
-        <w:rPr>
-          <w:rFonts w:ascii="Times New Roman" w:hAnsi="Times New Roman" w:cs="Times New Roman"/>
-          <w:sz w:val="24"/>
-          <w:szCs w:val="24"/>
-        </w:rPr>
-        <w:t>Back-end: SQL Server</w:t>
-      </w:r>
-    </w:p>
-    <w:p>
-      <w:pPr>
-        <w:rPr>
-          <w:rFonts w:ascii="Times New Roman" w:hAnsi="Times New Roman" w:cs="Times New Roman"/>
-          <w:sz w:val="24"/>
-          <w:szCs w:val="24"/>
-        </w:rPr>
-      </w:pPr>
-      <w:r>
-        <w:rPr>
-          <w:rFonts w:ascii="Times New Roman" w:hAnsi="Times New Roman" w:cs="Times New Roman"/>
-          <w:sz w:val="24"/>
-          <w:szCs w:val="24"/>
+      </w:pPr>
+      <w:r>
+        <w:rPr>
+          <w:rFonts w:ascii="Times New Roman" w:hAnsi="Times New Roman" w:cs="Times New Roman"/>
         </w:rPr>
         <w:t xml:space="preserve">Front-end: </w:t>
       </w:r>
       <w:r>
         <w:rPr>
           <w:rFonts w:ascii="Times New Roman" w:hAnsi="Times New Roman" w:cs="Times New Roman"/>
-          <w:sz w:val="24"/>
-          <w:szCs w:val="24"/>
         </w:rPr>
         <w:t>C#</w:t>
       </w:r>
@@ -1260,6 +1312,119 @@
     </w:lvl>
   </w:abstractNum>
   <w:abstractNum w:abstractNumId="5">
+    <w:nsid w:val="253050CC"/>
+    <w:multiLevelType w:val="hybridMultilevel"/>
+    <w:tmpl w:val="B440AB4E"/>
+    <w:lvl w:ilvl="0" w:tplc="08090001">
+      <w:start w:val="1"/>
+      <w:numFmt w:val="bullet"/>
+      <w:lvlText w:val=""/>
+      <w:lvlJc w:val="left"/>
+      <w:pPr>
+        <w:ind w:left="720" w:hanging="360"/>
+      </w:pPr>
+      <w:rPr>
+        <w:rFonts w:ascii="Symbol" w:hAnsi="Symbol" w:hint="default"/>
+      </w:rPr>
+    </w:lvl>
+    <w:lvl w:ilvl="1" w:tplc="08090003">
+      <w:start w:val="1"/>
+      <w:numFmt w:val="bullet"/>
+      <w:lvlText w:val="o"/>
+      <w:lvlJc w:val="left"/>
+      <w:pPr>
+        <w:ind w:left="1440" w:hanging="360"/>
+      </w:pPr>
+      <w:rPr>
+        <w:rFonts w:ascii="Courier New" w:hAnsi="Courier New" w:cs="Courier New" w:hint="default"/>
+      </w:rPr>
+    </w:lvl>
+    <w:lvl w:ilvl="2" w:tplc="08090005" w:tentative="1">
+      <w:start w:val="1"/>
+      <w:numFmt w:val="bullet"/>
+      <w:lvlText w:val=""/>
+      <w:lvlJc w:val="left"/>
+      <w:pPr>
+        <w:ind w:left="2160" w:hanging="360"/>
+      </w:pPr>
+      <w:rPr>
+        <w:rFonts w:ascii="Wingdings" w:hAnsi="Wingdings" w:hint="default"/>
+      </w:rPr>
+    </w:lvl>
+    <w:lvl w:ilvl="3" w:tplc="08090001" w:tentative="1">
+      <w:start w:val="1"/>
+      <w:numFmt w:val="bullet"/>
+      <w:lvlText w:val=""/>
+      <w:lvlJc w:val="left"/>
+      <w:pPr>
+        <w:ind w:left="2880" w:hanging="360"/>
+      </w:pPr>
+      <w:rPr>
+        <w:rFonts w:ascii="Symbol" w:hAnsi="Symbol" w:hint="default"/>
+      </w:rPr>
+    </w:lvl>
+    <w:lvl w:ilvl="4" w:tplc="08090003" w:tentative="1">
+      <w:start w:val="1"/>
+      <w:numFmt w:val="bullet"/>
+      <w:lvlText w:val="o"/>
+      <w:lvlJc w:val="left"/>
+      <w:pPr>
+        <w:ind w:left="3600" w:hanging="360"/>
+      </w:pPr>
+      <w:rPr>
+        <w:rFonts w:ascii="Courier New" w:hAnsi="Courier New" w:cs="Courier New" w:hint="default"/>
+      </w:rPr>
+    </w:lvl>
+    <w:lvl w:ilvl="5" w:tplc="08090005" w:tentative="1">
+      <w:start w:val="1"/>
+      <w:numFmt w:val="bullet"/>
+      <w:lvlText w:val=""/>
+      <w:lvlJc w:val="left"/>
+      <w:pPr>
+        <w:ind w:left="4320" w:hanging="360"/>
+      </w:pPr>
+      <w:rPr>
+        <w:rFonts w:ascii="Wingdings" w:hAnsi="Wingdings" w:hint="default"/>
+      </w:rPr>
+    </w:lvl>
+    <w:lvl w:ilvl="6" w:tplc="08090001" w:tentative="1">
+      <w:start w:val="1"/>
+      <w:numFmt w:val="bullet"/>
+      <w:lvlText w:val=""/>
+      <w:lvlJc w:val="left"/>
+      <w:pPr>
+        <w:ind w:left="5040" w:hanging="360"/>
+      </w:pPr>
+      <w:rPr>
+        <w:rFonts w:ascii="Symbol" w:hAnsi="Symbol" w:hint="default"/>
+      </w:rPr>
+    </w:lvl>
+    <w:lvl w:ilvl="7" w:tplc="08090003" w:tentative="1">
+      <w:start w:val="1"/>
+      <w:numFmt w:val="bullet"/>
+      <w:lvlText w:val="o"/>
+      <w:lvlJc w:val="left"/>
+      <w:pPr>
+        <w:ind w:left="5760" w:hanging="360"/>
+      </w:pPr>
+      <w:rPr>
+        <w:rFonts w:ascii="Courier New" w:hAnsi="Courier New" w:cs="Courier New" w:hint="default"/>
+      </w:rPr>
+    </w:lvl>
+    <w:lvl w:ilvl="8" w:tplc="08090005" w:tentative="1">
+      <w:start w:val="1"/>
+      <w:numFmt w:val="bullet"/>
+      <w:lvlText w:val=""/>
+      <w:lvlJc w:val="left"/>
+      <w:pPr>
+        <w:ind w:left="6480" w:hanging="360"/>
+      </w:pPr>
+      <w:rPr>
+        <w:rFonts w:ascii="Wingdings" w:hAnsi="Wingdings" w:hint="default"/>
+      </w:rPr>
+    </w:lvl>
+  </w:abstractNum>
+  <w:abstractNum w:abstractNumId="6">
     <w:nsid w:val="25FB3500"/>
     <w:multiLevelType w:val="hybridMultilevel"/>
     <w:tmpl w:val="447E27EE"/>
@@ -1348,7 +1513,120 @@
       </w:pPr>
     </w:lvl>
   </w:abstractNum>
-  <w:abstractNum w:abstractNumId="6">
+  <w:abstractNum w:abstractNumId="7">
+    <w:nsid w:val="2708189D"/>
+    <w:multiLevelType w:val="hybridMultilevel"/>
+    <w:tmpl w:val="04F47A62"/>
+    <w:lvl w:ilvl="0" w:tplc="08090001">
+      <w:start w:val="1"/>
+      <w:numFmt w:val="bullet"/>
+      <w:lvlText w:val=""/>
+      <w:lvlJc w:val="left"/>
+      <w:pPr>
+        <w:ind w:left="862" w:hanging="360"/>
+      </w:pPr>
+      <w:rPr>
+        <w:rFonts w:ascii="Symbol" w:hAnsi="Symbol" w:hint="default"/>
+      </w:rPr>
+    </w:lvl>
+    <w:lvl w:ilvl="1" w:tplc="08090003" w:tentative="1">
+      <w:start w:val="1"/>
+      <w:numFmt w:val="bullet"/>
+      <w:lvlText w:val="o"/>
+      <w:lvlJc w:val="left"/>
+      <w:pPr>
+        <w:ind w:left="1582" w:hanging="360"/>
+      </w:pPr>
+      <w:rPr>
+        <w:rFonts w:ascii="Courier New" w:hAnsi="Courier New" w:cs="Courier New" w:hint="default"/>
+      </w:rPr>
+    </w:lvl>
+    <w:lvl w:ilvl="2" w:tplc="08090005" w:tentative="1">
+      <w:start w:val="1"/>
+      <w:numFmt w:val="bullet"/>
+      <w:lvlText w:val=""/>
+      <w:lvlJc w:val="left"/>
+      <w:pPr>
+        <w:ind w:left="2302" w:hanging="360"/>
+      </w:pPr>
+      <w:rPr>
+        <w:rFonts w:ascii="Wingdings" w:hAnsi="Wingdings" w:hint="default"/>
+      </w:rPr>
+    </w:lvl>
+    <w:lvl w:ilvl="3" w:tplc="08090001" w:tentative="1">
+      <w:start w:val="1"/>
+      <w:numFmt w:val="bullet"/>
+      <w:lvlText w:val=""/>
+      <w:lvlJc w:val="left"/>
+      <w:pPr>
+        <w:ind w:left="3022" w:hanging="360"/>
+      </w:pPr>
+      <w:rPr>
+        <w:rFonts w:ascii="Symbol" w:hAnsi="Symbol" w:hint="default"/>
+      </w:rPr>
+    </w:lvl>
+    <w:lvl w:ilvl="4" w:tplc="08090003" w:tentative="1">
+      <w:start w:val="1"/>
+      <w:numFmt w:val="bullet"/>
+      <w:lvlText w:val="o"/>
+      <w:lvlJc w:val="left"/>
+      <w:pPr>
+        <w:ind w:left="3742" w:hanging="360"/>
+      </w:pPr>
+      <w:rPr>
+        <w:rFonts w:ascii="Courier New" w:hAnsi="Courier New" w:cs="Courier New" w:hint="default"/>
+      </w:rPr>
+    </w:lvl>
+    <w:lvl w:ilvl="5" w:tplc="08090005" w:tentative="1">
+      <w:start w:val="1"/>
+      <w:numFmt w:val="bullet"/>
+      <w:lvlText w:val=""/>
+      <w:lvlJc w:val="left"/>
+      <w:pPr>
+        <w:ind w:left="4462" w:hanging="360"/>
+      </w:pPr>
+      <w:rPr>
+        <w:rFonts w:ascii="Wingdings" w:hAnsi="Wingdings" w:hint="default"/>
+      </w:rPr>
+    </w:lvl>
+    <w:lvl w:ilvl="6" w:tplc="08090001" w:tentative="1">
+      <w:start w:val="1"/>
+      <w:numFmt w:val="bullet"/>
+      <w:lvlText w:val=""/>
+      <w:lvlJc w:val="left"/>
+      <w:pPr>
+        <w:ind w:left="5182" w:hanging="360"/>
+      </w:pPr>
+      <w:rPr>
+        <w:rFonts w:ascii="Symbol" w:hAnsi="Symbol" w:hint="default"/>
+      </w:rPr>
+    </w:lvl>
+    <w:lvl w:ilvl="7" w:tplc="08090003" w:tentative="1">
+      <w:start w:val="1"/>
+      <w:numFmt w:val="bullet"/>
+      <w:lvlText w:val="o"/>
+      <w:lvlJc w:val="left"/>
+      <w:pPr>
+        <w:ind w:left="5902" w:hanging="360"/>
+      </w:pPr>
+      <w:rPr>
+        <w:rFonts w:ascii="Courier New" w:hAnsi="Courier New" w:cs="Courier New" w:hint="default"/>
+      </w:rPr>
+    </w:lvl>
+    <w:lvl w:ilvl="8" w:tplc="08090005" w:tentative="1">
+      <w:start w:val="1"/>
+      <w:numFmt w:val="bullet"/>
+      <w:lvlText w:val=""/>
+      <w:lvlJc w:val="left"/>
+      <w:pPr>
+        <w:ind w:left="6622" w:hanging="360"/>
+      </w:pPr>
+      <w:rPr>
+        <w:rFonts w:ascii="Wingdings" w:hAnsi="Wingdings" w:hint="default"/>
+      </w:rPr>
+    </w:lvl>
+  </w:abstractNum>
+  <w:abstractNum w:abstractNumId="8">
     <w:nsid w:val="2C5271DD"/>
     <w:multiLevelType w:val="hybridMultilevel"/>
     <w:tmpl w:val="E5AA5B78"/>
@@ -1461,7 +1739,120 @@
       </w:rPr>
     </w:lvl>
   </w:abstractNum>
-  <w:abstractNum w:abstractNumId="7">
+  <w:abstractNum w:abstractNumId="9">
+    <w:nsid w:val="3AF625DD"/>
+    <w:multiLevelType w:val="hybridMultilevel"/>
+    <w:tmpl w:val="8F9AABD2"/>
+    <w:lvl w:ilvl="0" w:tplc="0809000F">
+      <w:start w:val="1"/>
+      <w:numFmt w:val="decimal"/>
+      <w:lvlText w:val="%1."/>
+      <w:lvlJc w:val="left"/>
+      <w:pPr>
+        <w:ind w:left="862" w:hanging="360"/>
+      </w:pPr>
+      <w:rPr>
+        <w:rFonts w:hint="default"/>
+      </w:rPr>
+    </w:lvl>
+    <w:lvl w:ilvl="1" w:tplc="08090003" w:tentative="1">
+      <w:start w:val="1"/>
+      <w:numFmt w:val="bullet"/>
+      <w:lvlText w:val="o"/>
+      <w:lvlJc w:val="left"/>
+      <w:pPr>
+        <w:ind w:left="1582" w:hanging="360"/>
+      </w:pPr>
+      <w:rPr>
+        <w:rFonts w:ascii="Courier New" w:hAnsi="Courier New" w:cs="Courier New" w:hint="default"/>
+      </w:rPr>
+    </w:lvl>
+    <w:lvl w:ilvl="2" w:tplc="08090005" w:tentative="1">
+      <w:start w:val="1"/>
+      <w:numFmt w:val="bullet"/>
+      <w:lvlText w:val=""/>
+      <w:lvlJc w:val="left"/>
+      <w:pPr>
+        <w:ind w:left="2302" w:hanging="360"/>
+      </w:pPr>
+      <w:rPr>
+        <w:rFonts w:ascii="Wingdings" w:hAnsi="Wingdings" w:hint="default"/>
+      </w:rPr>
+    </w:lvl>
+    <w:lvl w:ilvl="3" w:tplc="08090001" w:tentative="1">
+      <w:start w:val="1"/>
+      <w:numFmt w:val="bullet"/>
+      <w:lvlText w:val=""/>
+      <w:lvlJc w:val="left"/>
+      <w:pPr>
+        <w:ind w:left="3022" w:hanging="360"/>
+      </w:pPr>
+      <w:rPr>
+        <w:rFonts w:ascii="Symbol" w:hAnsi="Symbol" w:hint="default"/>
+      </w:rPr>
+    </w:lvl>
+    <w:lvl w:ilvl="4" w:tplc="08090003" w:tentative="1">
+      <w:start w:val="1"/>
+      <w:numFmt w:val="bullet"/>
+      <w:lvlText w:val="o"/>
+      <w:lvlJc w:val="left"/>
+      <w:pPr>
+        <w:ind w:left="3742" w:hanging="360"/>
+      </w:pPr>
+      <w:rPr>
+        <w:rFonts w:ascii="Courier New" w:hAnsi="Courier New" w:cs="Courier New" w:hint="default"/>
+      </w:rPr>
+    </w:lvl>
+    <w:lvl w:ilvl="5" w:tplc="08090005" w:tentative="1">
+      <w:start w:val="1"/>
+      <w:numFmt w:val="bullet"/>
+      <w:lvlText w:val=""/>
+      <w:lvlJc w:val="left"/>
+      <w:pPr>
+        <w:ind w:left="4462" w:hanging="360"/>
+      </w:pPr>
+      <w:rPr>
+        <w:rFonts w:ascii="Wingdings" w:hAnsi="Wingdings" w:hint="default"/>
+      </w:rPr>
+    </w:lvl>
+    <w:lvl w:ilvl="6" w:tplc="08090001" w:tentative="1">
+      <w:start w:val="1"/>
+      <w:numFmt w:val="bullet"/>
+      <w:lvlText w:val=""/>
+      <w:lvlJc w:val="left"/>
+      <w:pPr>
+        <w:ind w:left="5182" w:hanging="360"/>
+      </w:pPr>
+      <w:rPr>
+        <w:rFonts w:ascii="Symbol" w:hAnsi="Symbol" w:hint="default"/>
+      </w:rPr>
+    </w:lvl>
+    <w:lvl w:ilvl="7" w:tplc="08090003" w:tentative="1">
+      <w:start w:val="1"/>
+      <w:numFmt w:val="bullet"/>
+      <w:lvlText w:val="o"/>
+      <w:lvlJc w:val="left"/>
+      <w:pPr>
+        <w:ind w:left="5902" w:hanging="360"/>
+      </w:pPr>
+      <w:rPr>
+        <w:rFonts w:ascii="Courier New" w:hAnsi="Courier New" w:cs="Courier New" w:hint="default"/>
+      </w:rPr>
+    </w:lvl>
+    <w:lvl w:ilvl="8" w:tplc="08090005" w:tentative="1">
+      <w:start w:val="1"/>
+      <w:numFmt w:val="bullet"/>
+      <w:lvlText w:val=""/>
+      <w:lvlJc w:val="left"/>
+      <w:pPr>
+        <w:ind w:left="6622" w:hanging="360"/>
+      </w:pPr>
+      <w:rPr>
+        <w:rFonts w:ascii="Wingdings" w:hAnsi="Wingdings" w:hint="default"/>
+      </w:rPr>
+    </w:lvl>
+  </w:abstractNum>
+  <w:abstractNum w:abstractNumId="10">
     <w:nsid w:val="3BCD5B95"/>
     <w:multiLevelType w:val="hybridMultilevel"/>
     <w:tmpl w:val="69DCB408"/>
@@ -1574,7 +1965,7 @@
       </w:rPr>
     </w:lvl>
   </w:abstractNum>
-  <w:abstractNum w:abstractNumId="8">
+  <w:abstractNum w:abstractNumId="11">
     <w:nsid w:val="4757198A"/>
     <w:multiLevelType w:val="hybridMultilevel"/>
     <w:tmpl w:val="0C06A804"/>
@@ -1687,7 +2078,7 @@
       </w:rPr>
     </w:lvl>
   </w:abstractNum>
-  <w:abstractNum w:abstractNumId="9">
+  <w:abstractNum w:abstractNumId="12">
     <w:nsid w:val="4B925843"/>
     <w:multiLevelType w:val="hybridMultilevel"/>
     <w:tmpl w:val="91B09392"/>
@@ -1800,7 +2191,7 @@
       </w:rPr>
     </w:lvl>
   </w:abstractNum>
-  <w:abstractNum w:abstractNumId="10">
+  <w:abstractNum w:abstractNumId="13">
     <w:nsid w:val="4BB64C90"/>
     <w:multiLevelType w:val="hybridMultilevel"/>
     <w:tmpl w:val="23780B0A"/>
@@ -1890,7 +2281,233 @@
       </w:pPr>
     </w:lvl>
   </w:abstractNum>
-  <w:abstractNum w:abstractNumId="11">
+  <w:abstractNum w:abstractNumId="14">
+    <w:nsid w:val="51F97D26"/>
+    <w:multiLevelType w:val="hybridMultilevel"/>
+    <w:tmpl w:val="57500BC6"/>
+    <w:lvl w:ilvl="0" w:tplc="0809000F">
+      <w:start w:val="1"/>
+      <w:numFmt w:val="decimal"/>
+      <w:lvlText w:val="%1."/>
+      <w:lvlJc w:val="left"/>
+      <w:pPr>
+        <w:ind w:left="862" w:hanging="360"/>
+      </w:pPr>
+      <w:rPr>
+        <w:rFonts w:hint="default"/>
+      </w:rPr>
+    </w:lvl>
+    <w:lvl w:ilvl="1" w:tplc="08090017">
+      <w:start w:val="1"/>
+      <w:numFmt w:val="lowerLetter"/>
+      <w:lvlText w:val="%2)"/>
+      <w:lvlJc w:val="left"/>
+      <w:pPr>
+        <w:ind w:left="1582" w:hanging="360"/>
+      </w:pPr>
+      <w:rPr>
+        <w:rFonts w:hint="default"/>
+      </w:rPr>
+    </w:lvl>
+    <w:lvl w:ilvl="2" w:tplc="08090005" w:tentative="1">
+      <w:start w:val="1"/>
+      <w:numFmt w:val="bullet"/>
+      <w:lvlText w:val=""/>
+      <w:lvlJc w:val="left"/>
+      <w:pPr>
+        <w:ind w:left="2302" w:hanging="360"/>
+      </w:pPr>
+      <w:rPr>
+        <w:rFonts w:ascii="Wingdings" w:hAnsi="Wingdings" w:hint="default"/>
+      </w:rPr>
+    </w:lvl>
+    <w:lvl w:ilvl="3" w:tplc="08090001" w:tentative="1">
+      <w:start w:val="1"/>
+      <w:numFmt w:val="bullet"/>
+      <w:lvlText w:val=""/>
+      <w:lvlJc w:val="left"/>
+      <w:pPr>
+        <w:ind w:left="3022" w:hanging="360"/>
+      </w:pPr>
+      <w:rPr>
+        <w:rFonts w:ascii="Symbol" w:hAnsi="Symbol" w:hint="default"/>
+      </w:rPr>
+    </w:lvl>
+    <w:lvl w:ilvl="4" w:tplc="08090003" w:tentative="1">
+      <w:start w:val="1"/>
+      <w:numFmt w:val="bullet"/>
+      <w:lvlText w:val="o"/>
+      <w:lvlJc w:val="left"/>
+      <w:pPr>
+        <w:ind w:left="3742" w:hanging="360"/>
+      </w:pPr>
+      <w:rPr>
+        <w:rFonts w:ascii="Courier New" w:hAnsi="Courier New" w:cs="Courier New" w:hint="default"/>
+      </w:rPr>
+    </w:lvl>
+    <w:lvl w:ilvl="5" w:tplc="08090005" w:tentative="1">
+      <w:start w:val="1"/>
+      <w:numFmt w:val="bullet"/>
+      <w:lvlText w:val=""/>
+      <w:lvlJc w:val="left"/>
+      <w:pPr>
+        <w:ind w:left="4462" w:hanging="360"/>
+      </w:pPr>
+      <w:rPr>
+        <w:rFonts w:ascii="Wingdings" w:hAnsi="Wingdings" w:hint="default"/>
+      </w:rPr>
+    </w:lvl>
+    <w:lvl w:ilvl="6" w:tplc="08090001" w:tentative="1">
+      <w:start w:val="1"/>
+      <w:numFmt w:val="bullet"/>
+      <w:lvlText w:val=""/>
+      <w:lvlJc w:val="left"/>
+      <w:pPr>
+        <w:ind w:left="5182" w:hanging="360"/>
+      </w:pPr>
+      <w:rPr>
+        <w:rFonts w:ascii="Symbol" w:hAnsi="Symbol" w:hint="default"/>
+      </w:rPr>
+    </w:lvl>
+    <w:lvl w:ilvl="7" w:tplc="08090003" w:tentative="1">
+      <w:start w:val="1"/>
+      <w:numFmt w:val="bullet"/>
+      <w:lvlText w:val="o"/>
+      <w:lvlJc w:val="left"/>
+      <w:pPr>
+        <w:ind w:left="5902" w:hanging="360"/>
+      </w:pPr>
+      <w:rPr>
+        <w:rFonts w:ascii="Courier New" w:hAnsi="Courier New" w:cs="Courier New" w:hint="default"/>
+      </w:rPr>
+    </w:lvl>
+    <w:lvl w:ilvl="8" w:tplc="08090005" w:tentative="1">
+      <w:start w:val="1"/>
+      <w:numFmt w:val="bullet"/>
+      <w:lvlText w:val=""/>
+      <w:lvlJc w:val="left"/>
+      <w:pPr>
+        <w:ind w:left="6622" w:hanging="360"/>
+      </w:pPr>
+      <w:rPr>
+        <w:rFonts w:ascii="Wingdings" w:hAnsi="Wingdings" w:hint="default"/>
+      </w:rPr>
+    </w:lvl>
+  </w:abstractNum>
+  <w:abstractNum w:abstractNumId="15">
+    <w:nsid w:val="5B871A81"/>
+    <w:multiLevelType w:val="hybridMultilevel"/>
+    <w:tmpl w:val="FFCE0CAE"/>
+    <w:lvl w:ilvl="0" w:tplc="08090001">
+      <w:start w:val="1"/>
+      <w:numFmt w:val="bullet"/>
+      <w:lvlText w:val=""/>
+      <w:lvlJc w:val="left"/>
+      <w:pPr>
+        <w:ind w:left="862" w:hanging="360"/>
+      </w:pPr>
+      <w:rPr>
+        <w:rFonts w:ascii="Symbol" w:hAnsi="Symbol" w:hint="default"/>
+      </w:rPr>
+    </w:lvl>
+    <w:lvl w:ilvl="1" w:tplc="08090003" w:tentative="1">
+      <w:start w:val="1"/>
+      <w:numFmt w:val="bullet"/>
+      <w:lvlText w:val="o"/>
+      <w:lvlJc w:val="left"/>
+      <w:pPr>
+        <w:ind w:left="1582" w:hanging="360"/>
+      </w:pPr>
+      <w:rPr>
+        <w:rFonts w:ascii="Courier New" w:hAnsi="Courier New" w:cs="Courier New" w:hint="default"/>
+      </w:rPr>
+    </w:lvl>
+    <w:lvl w:ilvl="2" w:tplc="08090005" w:tentative="1">
+      <w:start w:val="1"/>
+      <w:numFmt w:val="bullet"/>
+      <w:lvlText w:val=""/>
+      <w:lvlJc w:val="left"/>
+      <w:pPr>
+        <w:ind w:left="2302" w:hanging="360"/>
+      </w:pPr>
+      <w:rPr>
+        <w:rFonts w:ascii="Wingdings" w:hAnsi="Wingdings" w:hint="default"/>
+      </w:rPr>
+    </w:lvl>
+    <w:lvl w:ilvl="3" w:tplc="08090001" w:tentative="1">
+      <w:start w:val="1"/>
+      <w:numFmt w:val="bullet"/>
+      <w:lvlText w:val=""/>
+      <w:lvlJc w:val="left"/>
+      <w:pPr>
+        <w:ind w:left="3022" w:hanging="360"/>
+      </w:pPr>
+      <w:rPr>
+        <w:rFonts w:ascii="Symbol" w:hAnsi="Symbol" w:hint="default"/>
+      </w:rPr>
+    </w:lvl>
+    <w:lvl w:ilvl="4" w:tplc="08090003" w:tentative="1">
+      <w:start w:val="1"/>
+      <w:numFmt w:val="bullet"/>
+      <w:lvlText w:val="o"/>
+      <w:lvlJc w:val="left"/>
+      <w:pPr>
+        <w:ind w:left="3742" w:hanging="360"/>
+      </w:pPr>
+      <w:rPr>
+        <w:rFonts w:ascii="Courier New" w:hAnsi="Courier New" w:cs="Courier New" w:hint="default"/>
+      </w:rPr>
+    </w:lvl>
+    <w:lvl w:ilvl="5" w:tplc="08090005" w:tentative="1">
+      <w:start w:val="1"/>
+      <w:numFmt w:val="bullet"/>
+      <w:lvlText w:val=""/>
+      <w:lvlJc w:val="left"/>
+      <w:pPr>
+        <w:ind w:left="4462" w:hanging="360"/>
+      </w:pPr>
+      <w:rPr>
+        <w:rFonts w:ascii="Wingdings" w:hAnsi="Wingdings" w:hint="default"/>
+      </w:rPr>
+    </w:lvl>
+    <w:lvl w:ilvl="6" w:tplc="08090001" w:tentative="1">
+      <w:start w:val="1"/>
+      <w:numFmt w:val="bullet"/>
+      <w:lvlText w:val=""/>
+      <w:lvlJc w:val="left"/>
+      <w:pPr>
+        <w:ind w:left="5182" w:hanging="360"/>
+      </w:pPr>
+      <w:rPr>
+        <w:rFonts w:ascii="Symbol" w:hAnsi="Symbol" w:hint="default"/>
+      </w:rPr>
+    </w:lvl>
+    <w:lvl w:ilvl="7" w:tplc="08090003" w:tentative="1">
+      <w:start w:val="1"/>
+      <w:numFmt w:val="bullet"/>
+      <w:lvlText w:val="o"/>
+      <w:lvlJc w:val="left"/>
+      <w:pPr>
+        <w:ind w:left="5902" w:hanging="360"/>
+      </w:pPr>
+      <w:rPr>
+        <w:rFonts w:ascii="Courier New" w:hAnsi="Courier New" w:cs="Courier New" w:hint="default"/>
+      </w:rPr>
+    </w:lvl>
+    <w:lvl w:ilvl="8" w:tplc="08090005" w:tentative="1">
+      <w:start w:val="1"/>
+      <w:numFmt w:val="bullet"/>
+      <w:lvlText w:val=""/>
+      <w:lvlJc w:val="left"/>
+      <w:pPr>
+        <w:ind w:left="6622" w:hanging="360"/>
+      </w:pPr>
+      <w:rPr>
+        <w:rFonts w:ascii="Wingdings" w:hAnsi="Wingdings" w:hint="default"/>
+      </w:rPr>
+    </w:lvl>
+  </w:abstractNum>
+  <w:abstractNum w:abstractNumId="16">
     <w:nsid w:val="76887F81"/>
     <w:multiLevelType w:val="hybridMultilevel"/>
     <w:tmpl w:val="A754CCCC"/>
@@ -2003,7 +2620,7 @@
       </w:rPr>
     </w:lvl>
   </w:abstractNum>
-  <w:abstractNum w:abstractNumId="12">
+  <w:abstractNum w:abstractNumId="17">
     <w:nsid w:val="7BA66139"/>
     <w:multiLevelType w:val="hybridMultilevel"/>
     <w:tmpl w:val="8D8831A4"/>
@@ -2093,34 +2710,34 @@
     </w:lvl>
   </w:abstractNum>
   <w:num w:numId="1">
-    <w:abstractNumId w:val="8"/>
+    <w:abstractNumId w:val="11"/>
   </w:num>
   <w:num w:numId="2">
     <w:abstractNumId w:val="3"/>
   </w:num>
   <w:num w:numId="3">
-    <w:abstractNumId w:val="12"/>
+    <w:abstractNumId w:val="17"/>
   </w:num>
   <w:num w:numId="4">
-    <w:abstractNumId w:val="5"/>
+    <w:abstractNumId w:val="6"/>
   </w:num>
   <w:num w:numId="5">
-    <w:abstractNumId w:val="10"/>
+    <w:abstractNumId w:val="13"/>
   </w:num>
   <w:num w:numId="6">
     <w:abstractNumId w:val="4"/>
   </w:num>
   <w:num w:numId="7">
-    <w:abstractNumId w:val="9"/>
+    <w:abstractNumId w:val="12"/>
   </w:num>
   <w:num w:numId="8">
     <w:abstractNumId w:val="1"/>
   </w:num>
   <w:num w:numId="9">
-    <w:abstractNumId w:val="11"/>
+    <w:abstractNumId w:val="16"/>
   </w:num>
   <w:num w:numId="10">
-    <w:abstractNumId w:val="6"/>
+    <w:abstractNumId w:val="8"/>
   </w:num>
   <w:num w:numId="11">
     <w:abstractNumId w:val="2"/>
@@ -2140,7 +2757,22 @@
     </w:lvlOverride>
   </w:num>
   <w:num w:numId="13">
+    <w:abstractNumId w:val="10"/>
+  </w:num>
+  <w:num w:numId="14">
+    <w:abstractNumId w:val="5"/>
+  </w:num>
+  <w:num w:numId="15">
+    <w:abstractNumId w:val="15"/>
+  </w:num>
+  <w:num w:numId="16">
     <w:abstractNumId w:val="7"/>
+  </w:num>
+  <w:num w:numId="17">
+    <w:abstractNumId w:val="14"/>
+  </w:num>
+  <w:num w:numId="18">
+    <w:abstractNumId w:val="9"/>
   </w:num>
 </w:numbering>
 </file>
@@ -2538,9 +3170,9 @@
   <w:style w:type="paragraph" w:default="1" w:styleId="Normal">
     <w:name w:val="Normal"/>
     <w:qFormat/>
-    <w:rsid w:val="00D76C94"/>
+    <w:rsid w:val="00DE6A1E"/>
     <w:pPr>
-      <w:spacing w:after="200" w:line="276" w:lineRule="auto"/>
+      <w:spacing w:after="200" w:line="240" w:lineRule="auto"/>
     </w:pPr>
     <w:rPr>
       <w:rFonts w:eastAsiaTheme="minorEastAsia"/>
@@ -2554,7 +3186,7 @@
     <w:qFormat/>
     <w:rsid w:val="00D76C94"/>
     <w:pPr>
-      <w:spacing w:before="100" w:beforeAutospacing="1" w:after="100" w:afterAutospacing="1" w:line="240" w:lineRule="auto"/>
+      <w:spacing w:before="100" w:beforeAutospacing="1" w:after="100" w:afterAutospacing="1"/>
       <w:outlineLvl w:val="0"/>
     </w:pPr>
     <w:rPr>
@@ -2569,7 +3201,6 @@
   <w:style w:type="character" w:default="1" w:styleId="DefaultParagraphFont">
     <w:name w:val="Default Paragraph Font"/>
     <w:uiPriority w:val="1"/>
-    <w:semiHidden/>
     <w:unhideWhenUsed/>
   </w:style>
   <w:style w:type="table" w:default="1" w:styleId="TableNormal">

</xml_diff>

<commit_message>
check my comments in red in the file
</commit_message>
<xml_diff>
--- a/Project Proposal/CS355 - Project Proposal.docx
+++ b/Project Proposal/CS355 - Project Proposal.docx
@@ -1,6 +1,6 @@
 
 <file path=word/document.xml><?xml version="1.0" encoding="utf-8"?>
-<w:document xmlns:wpc="http://schemas.microsoft.com/office/word/2010/wordprocessingCanvas" xmlns:mc="http://schemas.openxmlformats.org/markup-compatibility/2006" xmlns:o="urn:schemas-microsoft-com:office:office" xmlns:r="http://schemas.openxmlformats.org/officeDocument/2006/relationships" xmlns:m="http://schemas.openxmlformats.org/officeDocument/2006/math" xmlns:v="urn:schemas-microsoft-com:vml" xmlns:wp14="http://schemas.microsoft.com/office/word/2010/wordprocessingDrawing" xmlns:wp="http://schemas.openxmlformats.org/drawingml/2006/wordprocessingDrawing" xmlns:w10="urn:schemas-microsoft-com:office:word" xmlns:w="http://schemas.openxmlformats.org/wordprocessingml/2006/main" xmlns:w14="http://schemas.microsoft.com/office/word/2010/wordml" xmlns:w15="http://schemas.microsoft.com/office/word/2012/wordml" xmlns:wpg="http://schemas.microsoft.com/office/word/2010/wordprocessingGroup" xmlns:wpi="http://schemas.microsoft.com/office/word/2010/wordprocessingInk" xmlns:wne="http://schemas.microsoft.com/office/word/2006/wordml" xmlns:wps="http://schemas.microsoft.com/office/word/2010/wordprocessingShape" mc:Ignorable="w14 w15 wp14">
+<w:document xmlns:wpc="http://schemas.microsoft.com/office/word/2010/wordprocessingCanvas" xmlns:cx="http://schemas.microsoft.com/office/drawing/2014/chartex" xmlns:cx1="http://schemas.microsoft.com/office/drawing/2015/9/8/chartex" xmlns:cx2="http://schemas.microsoft.com/office/drawing/2015/10/21/chartex" xmlns:cx3="http://schemas.microsoft.com/office/drawing/2016/5/9/chartex" xmlns:cx4="http://schemas.microsoft.com/office/drawing/2016/5/10/chartex" xmlns:cx5="http://schemas.microsoft.com/office/drawing/2016/5/11/chartex" xmlns:cx6="http://schemas.microsoft.com/office/drawing/2016/5/12/chartex" xmlns:cx7="http://schemas.microsoft.com/office/drawing/2016/5/13/chartex" xmlns:cx8="http://schemas.microsoft.com/office/drawing/2016/5/14/chartex" xmlns:mc="http://schemas.openxmlformats.org/markup-compatibility/2006" xmlns:aink="http://schemas.microsoft.com/office/drawing/2016/ink" xmlns:am3d="http://schemas.microsoft.com/office/drawing/2017/model3d" xmlns:o="urn:schemas-microsoft-com:office:office" xmlns:r="http://schemas.openxmlformats.org/officeDocument/2006/relationships" xmlns:m="http://schemas.openxmlformats.org/officeDocument/2006/math" xmlns:v="urn:schemas-microsoft-com:vml" xmlns:wp14="http://schemas.microsoft.com/office/word/2010/wordprocessingDrawing" xmlns:wp="http://schemas.openxmlformats.org/drawingml/2006/wordprocessingDrawing" xmlns:w10="urn:schemas-microsoft-com:office:word" xmlns:w="http://schemas.openxmlformats.org/wordprocessingml/2006/main" xmlns:w14="http://schemas.microsoft.com/office/word/2010/wordml" xmlns:w15="http://schemas.microsoft.com/office/word/2012/wordml" xmlns:w16cid="http://schemas.microsoft.com/office/word/2016/wordml/cid" xmlns:w16se="http://schemas.microsoft.com/office/word/2015/wordml/symex" xmlns:wpg="http://schemas.microsoft.com/office/word/2010/wordprocessingGroup" xmlns:wpi="http://schemas.microsoft.com/office/word/2010/wordprocessingInk" xmlns:wne="http://schemas.microsoft.com/office/word/2006/wordml" xmlns:wps="http://schemas.microsoft.com/office/word/2010/wordprocessingShape" mc:Ignorable="w14 w15 w16se w16cid wp14">
   <w:body>
     <w:p>
       <w:pPr>
@@ -99,6 +99,40 @@
         <w:jc w:val="center"/>
         <w:rPr>
           <w:rFonts w:ascii="Times New Roman" w:hAnsi="Times New Roman" w:cs="Times New Roman"/>
+          <w:b/>
+          <w:color w:val="FF0000"/>
+          <w:sz w:val="40"/>
+          <w:szCs w:val="48"/>
+        </w:rPr>
+      </w:pPr>
+      <w:r>
+        <w:rPr>
+          <w:rFonts w:ascii="Times New Roman" w:hAnsi="Times New Roman" w:cs="Times New Roman"/>
+          <w:b/>
+          <w:color w:val="FF0000"/>
+          <w:sz w:val="40"/>
+          <w:szCs w:val="48"/>
+        </w:rPr>
+        <w:t>Give a proper title to your project</w:t>
+      </w:r>
+    </w:p>
+    <w:p>
+      <w:pPr>
+        <w:jc w:val="center"/>
+        <w:rPr>
+          <w:rFonts w:ascii="Times New Roman" w:hAnsi="Times New Roman" w:cs="Times New Roman"/>
+          <w:b/>
+          <w:color w:val="FF0000"/>
+          <w:sz w:val="40"/>
+          <w:szCs w:val="48"/>
+        </w:rPr>
+      </w:pPr>
+    </w:p>
+    <w:p>
+      <w:pPr>
+        <w:jc w:val="center"/>
+        <w:rPr>
+          <w:rFonts w:ascii="Times New Roman" w:hAnsi="Times New Roman" w:cs="Times New Roman"/>
           <w:sz w:val="32"/>
           <w:szCs w:val="40"/>
           <w:lang w:val="en-GB"/>
@@ -160,43 +194,7 @@
           <w:sz w:val="32"/>
           <w:szCs w:val="40"/>
         </w:rPr>
-        <w:t xml:space="preserve">Syed </w:t>
-      </w:r>
-      <w:proofErr w:type="spellStart"/>
-      <w:r>
-        <w:rPr>
-          <w:rFonts w:ascii="Times New Roman" w:hAnsi="Times New Roman" w:cs="Times New Roman"/>
-          <w:sz w:val="32"/>
-          <w:szCs w:val="40"/>
-        </w:rPr>
-        <w:t>Affan</w:t>
-      </w:r>
-      <w:proofErr w:type="spellEnd"/>
-      <w:r>
-        <w:rPr>
-          <w:rFonts w:ascii="Times New Roman" w:hAnsi="Times New Roman" w:cs="Times New Roman"/>
-          <w:sz w:val="32"/>
-          <w:szCs w:val="40"/>
-        </w:rPr>
-        <w:t xml:space="preserve"> </w:t>
-      </w:r>
-      <w:proofErr w:type="spellStart"/>
-      <w:r>
-        <w:rPr>
-          <w:rFonts w:ascii="Times New Roman" w:hAnsi="Times New Roman" w:cs="Times New Roman"/>
-          <w:sz w:val="32"/>
-          <w:szCs w:val="40"/>
-        </w:rPr>
-        <w:t>Nemat</w:t>
-      </w:r>
-      <w:proofErr w:type="spellEnd"/>
-      <w:r>
-        <w:rPr>
-          <w:rFonts w:ascii="Times New Roman" w:hAnsi="Times New Roman" w:cs="Times New Roman"/>
-          <w:sz w:val="32"/>
-          <w:szCs w:val="40"/>
-        </w:rPr>
-        <w:t xml:space="preserve"> (</w:t>
+        <w:t>Syed Affan Nemat (</w:t>
       </w:r>
       <w:r>
         <w:rPr>
@@ -252,23 +250,13 @@
           <w:szCs w:val="28"/>
         </w:rPr>
       </w:pPr>
-      <w:proofErr w:type="spellStart"/>
       <w:r>
         <w:rPr>
           <w:rFonts w:ascii="Times New Roman" w:hAnsi="Times New Roman" w:cs="Times New Roman"/>
           <w:sz w:val="36"/>
           <w:szCs w:val="28"/>
         </w:rPr>
-        <w:t>Ayaz</w:t>
-      </w:r>
-      <w:proofErr w:type="spellEnd"/>
-      <w:r>
-        <w:rPr>
-          <w:rFonts w:ascii="Times New Roman" w:hAnsi="Times New Roman" w:cs="Times New Roman"/>
-          <w:sz w:val="36"/>
-          <w:szCs w:val="28"/>
-        </w:rPr>
-        <w:t xml:space="preserve"> Hassan</w:t>
+        <w:t>Ayaz Hassan</w:t>
       </w:r>
       <w:r>
         <w:rPr>
@@ -302,7 +290,7 @@
           <w:lang w:val="en-GB" w:eastAsia="ja-JP"/>
         </w:rPr>
         <w:drawing>
-          <wp:inline distT="0" distB="0" distL="0" distR="0">
+          <wp:inline distT="0" distB="0" distL="0" distR="0" wp14:anchorId="272BC52F" wp14:editId="55387144">
             <wp:extent cx="1181100" cy="1268996"/>
             <wp:effectExtent l="0" t="0" r="0" b="7620"/>
             <wp:docPr id="2" name="Picture 2"/>
@@ -437,7 +425,27 @@
         <w:rPr>
           <w:rFonts w:ascii="Times New Roman" w:hAnsi="Times New Roman" w:cs="Times New Roman"/>
         </w:rPr>
-        <w:t xml:space="preserve">ct will be an online game store, following some patterns form the two examples stated above, </w:t>
+        <w:t xml:space="preserve">ct will be an online game store, following some patterns form the two examples </w:t>
+      </w:r>
+      <w:commentRangeStart w:id="0"/>
+      <w:r>
+        <w:rPr>
+          <w:rFonts w:ascii="Times New Roman" w:hAnsi="Times New Roman" w:cs="Times New Roman"/>
+        </w:rPr>
+        <w:t>stated above</w:t>
+      </w:r>
+      <w:commentRangeEnd w:id="0"/>
+      <w:r>
+        <w:rPr>
+          <w:rStyle w:val="CommentReference"/>
+        </w:rPr>
+        <w:commentReference w:id="0"/>
+      </w:r>
+      <w:r>
+        <w:rPr>
+          <w:rFonts w:ascii="Times New Roman" w:hAnsi="Times New Roman" w:cs="Times New Roman"/>
+        </w:rPr>
+        <w:t xml:space="preserve">, </w:t>
       </w:r>
       <w:r>
         <w:rPr>
@@ -606,16 +614,8 @@
         <w:rPr>
           <w:rFonts w:ascii="Times New Roman" w:hAnsi="Times New Roman" w:cs="Times New Roman"/>
         </w:rPr>
-        <w:t xml:space="preserve">, </w:t>
-      </w:r>
-      <w:proofErr w:type="gramStart"/>
-      <w:r>
-        <w:rPr>
-          <w:rFonts w:ascii="Times New Roman" w:hAnsi="Times New Roman" w:cs="Times New Roman"/>
-        </w:rPr>
-        <w:t>tags</w:t>
-      </w:r>
-      <w:proofErr w:type="gramEnd"/>
+        <w:t>, tags</w:t>
+      </w:r>
       <w:r>
         <w:rPr>
           <w:rFonts w:ascii="Times New Roman" w:hAnsi="Times New Roman" w:cs="Times New Roman"/>
@@ -786,8 +786,6 @@
           <w:rFonts w:ascii="Times New Roman" w:hAnsi="Times New Roman" w:cs="Times New Roman"/>
         </w:rPr>
       </w:pPr>
-      <w:bookmarkStart w:id="0" w:name="_GoBack"/>
-      <w:bookmarkEnd w:id="0"/>
     </w:p>
     <w:p>
       <w:pPr>
@@ -870,9 +868,52 @@
 </w:document>
 </file>
 
+<file path=word/comments.xml><?xml version="1.0" encoding="utf-8"?>
+<w:comments xmlns:wpc="http://schemas.microsoft.com/office/word/2010/wordprocessingCanvas" xmlns:cx="http://schemas.microsoft.com/office/drawing/2014/chartex" xmlns:cx1="http://schemas.microsoft.com/office/drawing/2015/9/8/chartex" xmlns:cx2="http://schemas.microsoft.com/office/drawing/2015/10/21/chartex" xmlns:cx3="http://schemas.microsoft.com/office/drawing/2016/5/9/chartex" xmlns:cx4="http://schemas.microsoft.com/office/drawing/2016/5/10/chartex" xmlns:cx5="http://schemas.microsoft.com/office/drawing/2016/5/11/chartex" xmlns:cx6="http://schemas.microsoft.com/office/drawing/2016/5/12/chartex" xmlns:cx7="http://schemas.microsoft.com/office/drawing/2016/5/13/chartex" xmlns:cx8="http://schemas.microsoft.com/office/drawing/2016/5/14/chartex" xmlns:mc="http://schemas.openxmlformats.org/markup-compatibility/2006" xmlns:aink="http://schemas.microsoft.com/office/drawing/2016/ink" xmlns:am3d="http://schemas.microsoft.com/office/drawing/2017/model3d" xmlns:o="urn:schemas-microsoft-com:office:office" xmlns:r="http://schemas.openxmlformats.org/officeDocument/2006/relationships" xmlns:m="http://schemas.openxmlformats.org/officeDocument/2006/math" xmlns:v="urn:schemas-microsoft-com:vml" xmlns:wp14="http://schemas.microsoft.com/office/word/2010/wordprocessingDrawing" xmlns:wp="http://schemas.openxmlformats.org/drawingml/2006/wordprocessingDrawing" xmlns:w10="urn:schemas-microsoft-com:office:word" xmlns:w="http://schemas.openxmlformats.org/wordprocessingml/2006/main" xmlns:w14="http://schemas.microsoft.com/office/word/2010/wordml" xmlns:w15="http://schemas.microsoft.com/office/word/2012/wordml" xmlns:w16cid="http://schemas.microsoft.com/office/word/2016/wordml/cid" xmlns:w16se="http://schemas.microsoft.com/office/word/2015/wordml/symex" xmlns:wpg="http://schemas.microsoft.com/office/word/2010/wordprocessingGroup" xmlns:wpi="http://schemas.microsoft.com/office/word/2010/wordprocessingInk" xmlns:wne="http://schemas.microsoft.com/office/word/2006/wordml" xmlns:wps="http://schemas.microsoft.com/office/word/2010/wordprocessingShape" mc:Ignorable="w14 w15 w16se w16cid wp14">
+  <w:comment w:id="0" w:author="DR.AYAZ" w:date="2019-10-16T10:50:00Z" w:initials="D">
+    <w:p>
+      <w:pPr>
+        <w:pStyle w:val="CommentText"/>
+      </w:pPr>
+      <w:r>
+        <w:rPr>
+          <w:rStyle w:val="CommentReference"/>
+        </w:rPr>
+        <w:annotationRef/>
+      </w:r>
+      <w:r>
+        <w:t>Where it is stated?</w:t>
+      </w:r>
+    </w:p>
+    <w:p>
+      <w:pPr>
+        <w:pStyle w:val="CommentText"/>
+      </w:pPr>
+      <w:r>
+        <w:t>Seems direct copy from some other source.</w:t>
+      </w:r>
+      <w:bookmarkStart w:id="1" w:name="_GoBack"/>
+      <w:bookmarkEnd w:id="1"/>
+    </w:p>
+  </w:comment>
+</w:comments>
+</file>
+
+<file path=word/commentsExtended.xml><?xml version="1.0" encoding="utf-8"?>
+<w15:commentsEx xmlns:wpc="http://schemas.microsoft.com/office/word/2010/wordprocessingCanvas" xmlns:cx="http://schemas.microsoft.com/office/drawing/2014/chartex" xmlns:cx1="http://schemas.microsoft.com/office/drawing/2015/9/8/chartex" xmlns:cx2="http://schemas.microsoft.com/office/drawing/2015/10/21/chartex" xmlns:cx3="http://schemas.microsoft.com/office/drawing/2016/5/9/chartex" xmlns:cx4="http://schemas.microsoft.com/office/drawing/2016/5/10/chartex" xmlns:cx5="http://schemas.microsoft.com/office/drawing/2016/5/11/chartex" xmlns:cx6="http://schemas.microsoft.com/office/drawing/2016/5/12/chartex" xmlns:cx7="http://schemas.microsoft.com/office/drawing/2016/5/13/chartex" xmlns:cx8="http://schemas.microsoft.com/office/drawing/2016/5/14/chartex" xmlns:mc="http://schemas.openxmlformats.org/markup-compatibility/2006" xmlns:aink="http://schemas.microsoft.com/office/drawing/2016/ink" xmlns:am3d="http://schemas.microsoft.com/office/drawing/2017/model3d" xmlns:o="urn:schemas-microsoft-com:office:office" xmlns:r="http://schemas.openxmlformats.org/officeDocument/2006/relationships" xmlns:m="http://schemas.openxmlformats.org/officeDocument/2006/math" xmlns:v="urn:schemas-microsoft-com:vml" xmlns:wp14="http://schemas.microsoft.com/office/word/2010/wordprocessingDrawing" xmlns:wp="http://schemas.openxmlformats.org/drawingml/2006/wordprocessingDrawing" xmlns:w10="urn:schemas-microsoft-com:office:word" xmlns:w="http://schemas.openxmlformats.org/wordprocessingml/2006/main" xmlns:w14="http://schemas.microsoft.com/office/word/2010/wordml" xmlns:w15="http://schemas.microsoft.com/office/word/2012/wordml" xmlns:w16cid="http://schemas.microsoft.com/office/word/2016/wordml/cid" xmlns:w16se="http://schemas.microsoft.com/office/word/2015/wordml/symex" xmlns:wpg="http://schemas.microsoft.com/office/word/2010/wordprocessingGroup" xmlns:wpi="http://schemas.microsoft.com/office/word/2010/wordprocessingInk" xmlns:wne="http://schemas.microsoft.com/office/word/2006/wordml" xmlns:wps="http://schemas.microsoft.com/office/word/2010/wordprocessingShape" mc:Ignorable="w14 w15 w16se w16cid wp14">
+  <w15:commentEx w15:paraId="1E83087E" w15:done="0"/>
+</w15:commentsEx>
+</file>
+
+<file path=word/commentsIds.xml><?xml version="1.0" encoding="utf-8"?>
+<w16cid:commentsIds xmlns:wpc="http://schemas.microsoft.com/office/word/2010/wordprocessingCanvas" xmlns:cx="http://schemas.microsoft.com/office/drawing/2014/chartex" xmlns:cx1="http://schemas.microsoft.com/office/drawing/2015/9/8/chartex" xmlns:cx2="http://schemas.microsoft.com/office/drawing/2015/10/21/chartex" xmlns:cx3="http://schemas.microsoft.com/office/drawing/2016/5/9/chartex" xmlns:cx4="http://schemas.microsoft.com/office/drawing/2016/5/10/chartex" xmlns:cx5="http://schemas.microsoft.com/office/drawing/2016/5/11/chartex" xmlns:cx6="http://schemas.microsoft.com/office/drawing/2016/5/12/chartex" xmlns:cx7="http://schemas.microsoft.com/office/drawing/2016/5/13/chartex" xmlns:cx8="http://schemas.microsoft.com/office/drawing/2016/5/14/chartex" xmlns:mc="http://schemas.openxmlformats.org/markup-compatibility/2006" xmlns:aink="http://schemas.microsoft.com/office/drawing/2016/ink" xmlns:am3d="http://schemas.microsoft.com/office/drawing/2017/model3d" xmlns:o="urn:schemas-microsoft-com:office:office" xmlns:r="http://schemas.openxmlformats.org/officeDocument/2006/relationships" xmlns:m="http://schemas.openxmlformats.org/officeDocument/2006/math" xmlns:v="urn:schemas-microsoft-com:vml" xmlns:wp14="http://schemas.microsoft.com/office/word/2010/wordprocessingDrawing" xmlns:wp="http://schemas.openxmlformats.org/drawingml/2006/wordprocessingDrawing" xmlns:w10="urn:schemas-microsoft-com:office:word" xmlns:w="http://schemas.openxmlformats.org/wordprocessingml/2006/main" xmlns:w14="http://schemas.microsoft.com/office/word/2010/wordml" xmlns:w15="http://schemas.microsoft.com/office/word/2012/wordml" xmlns:w16cid="http://schemas.microsoft.com/office/word/2016/wordml/cid" xmlns:w16se="http://schemas.microsoft.com/office/word/2015/wordml/symex" xmlns:wpg="http://schemas.microsoft.com/office/word/2010/wordprocessingGroup" xmlns:wpi="http://schemas.microsoft.com/office/word/2010/wordprocessingInk" xmlns:wne="http://schemas.microsoft.com/office/word/2006/wordml" xmlns:wps="http://schemas.microsoft.com/office/word/2010/wordprocessingShape" mc:Ignorable="w14 w15 w16se w16cid wp14">
+  <w16cid:commentId w16cid:paraId="1E83087E" w16cid:durableId="2151746D"/>
+</w16cid:commentsIds>
+</file>
+
 <file path=word/numbering.xml><?xml version="1.0" encoding="utf-8"?>
-<w:numbering xmlns:wpc="http://schemas.microsoft.com/office/word/2010/wordprocessingCanvas" xmlns:mc="http://schemas.openxmlformats.org/markup-compatibility/2006" xmlns:o="urn:schemas-microsoft-com:office:office" xmlns:r="http://schemas.openxmlformats.org/officeDocument/2006/relationships" xmlns:m="http://schemas.openxmlformats.org/officeDocument/2006/math" xmlns:v="urn:schemas-microsoft-com:vml" xmlns:wp14="http://schemas.microsoft.com/office/word/2010/wordprocessingDrawing" xmlns:wp="http://schemas.openxmlformats.org/drawingml/2006/wordprocessingDrawing" xmlns:w10="urn:schemas-microsoft-com:office:word" xmlns:w="http://schemas.openxmlformats.org/wordprocessingml/2006/main" xmlns:w14="http://schemas.microsoft.com/office/word/2010/wordml" xmlns:w15="http://schemas.microsoft.com/office/word/2012/wordml" xmlns:wpg="http://schemas.microsoft.com/office/word/2010/wordprocessingGroup" xmlns:wpi="http://schemas.microsoft.com/office/word/2010/wordprocessingInk" xmlns:wne="http://schemas.microsoft.com/office/word/2006/wordml" xmlns:wps="http://schemas.microsoft.com/office/word/2010/wordprocessingShape" mc:Ignorable="w14 w15 wp14">
-  <w:abstractNum w:abstractNumId="0">
+<w:numbering xmlns:wpc="http://schemas.microsoft.com/office/word/2010/wordprocessingCanvas" xmlns:cx="http://schemas.microsoft.com/office/drawing/2014/chartex" xmlns:cx1="http://schemas.microsoft.com/office/drawing/2015/9/8/chartex" xmlns:cx2="http://schemas.microsoft.com/office/drawing/2015/10/21/chartex" xmlns:cx3="http://schemas.microsoft.com/office/drawing/2016/5/9/chartex" xmlns:cx4="http://schemas.microsoft.com/office/drawing/2016/5/10/chartex" xmlns:cx5="http://schemas.microsoft.com/office/drawing/2016/5/11/chartex" xmlns:cx6="http://schemas.microsoft.com/office/drawing/2016/5/12/chartex" xmlns:cx7="http://schemas.microsoft.com/office/drawing/2016/5/13/chartex" xmlns:cx8="http://schemas.microsoft.com/office/drawing/2016/5/14/chartex" xmlns:mc="http://schemas.openxmlformats.org/markup-compatibility/2006" xmlns:aink="http://schemas.microsoft.com/office/drawing/2016/ink" xmlns:am3d="http://schemas.microsoft.com/office/drawing/2017/model3d" xmlns:o="urn:schemas-microsoft-com:office:office" xmlns:r="http://schemas.openxmlformats.org/officeDocument/2006/relationships" xmlns:m="http://schemas.openxmlformats.org/officeDocument/2006/math" xmlns:v="urn:schemas-microsoft-com:vml" xmlns:wp14="http://schemas.microsoft.com/office/word/2010/wordprocessingDrawing" xmlns:wp="http://schemas.openxmlformats.org/drawingml/2006/wordprocessingDrawing" xmlns:w10="urn:schemas-microsoft-com:office:word" xmlns:w="http://schemas.openxmlformats.org/wordprocessingml/2006/main" xmlns:w14="http://schemas.microsoft.com/office/word/2010/wordml" xmlns:w15="http://schemas.microsoft.com/office/word/2012/wordml" xmlns:w16cid="http://schemas.microsoft.com/office/word/2016/wordml/cid" xmlns:w16se="http://schemas.microsoft.com/office/word/2015/wordml/symex" xmlns:wpg="http://schemas.microsoft.com/office/word/2010/wordprocessingGroup" xmlns:wpi="http://schemas.microsoft.com/office/word/2010/wordprocessingInk" xmlns:wne="http://schemas.microsoft.com/office/word/2006/wordml" xmlns:wps="http://schemas.microsoft.com/office/word/2010/wordprocessingShape" mc:Ignorable="w14 w15 w16se w16cid wp14">
+  <w:abstractNum w:abstractNumId="0" w15:restartNumberingAfterBreak="0">
     <w:nsid w:val="FFFFFFFE"/>
     <w:multiLevelType w:val="singleLevel"/>
     <w:tmpl w:val="D38AFA38"/>
@@ -882,7 +923,7 @@
       <w:lvlJc w:val="left"/>
     </w:lvl>
   </w:abstractNum>
-  <w:abstractNum w:abstractNumId="1">
+  <w:abstractNum w:abstractNumId="1" w15:restartNumberingAfterBreak="0">
     <w:nsid w:val="03837AB1"/>
     <w:multiLevelType w:val="hybridMultilevel"/>
     <w:tmpl w:val="6646228E"/>
@@ -994,7 +1035,7 @@
       </w:rPr>
     </w:lvl>
   </w:abstractNum>
-  <w:abstractNum w:abstractNumId="2">
+  <w:abstractNum w:abstractNumId="2" w15:restartNumberingAfterBreak="0">
     <w:nsid w:val="200F143A"/>
     <w:multiLevelType w:val="hybridMultilevel"/>
     <w:tmpl w:val="55344322"/>
@@ -1107,7 +1148,7 @@
       </w:rPr>
     </w:lvl>
   </w:abstractNum>
-  <w:abstractNum w:abstractNumId="3">
+  <w:abstractNum w:abstractNumId="3" w15:restartNumberingAfterBreak="0">
     <w:nsid w:val="20A339F1"/>
     <w:multiLevelType w:val="hybridMultilevel"/>
     <w:tmpl w:val="8BDCE9F2"/>
@@ -1220,7 +1261,7 @@
       </w:rPr>
     </w:lvl>
   </w:abstractNum>
-  <w:abstractNum w:abstractNumId="4">
+  <w:abstractNum w:abstractNumId="4" w15:restartNumberingAfterBreak="0">
     <w:nsid w:val="23CA472A"/>
     <w:multiLevelType w:val="hybridMultilevel"/>
     <w:tmpl w:val="A3963F3A"/>
@@ -1311,7 +1352,7 @@
       </w:pPr>
     </w:lvl>
   </w:abstractNum>
-  <w:abstractNum w:abstractNumId="5">
+  <w:abstractNum w:abstractNumId="5" w15:restartNumberingAfterBreak="0">
     <w:nsid w:val="253050CC"/>
     <w:multiLevelType w:val="hybridMultilevel"/>
     <w:tmpl w:val="B440AB4E"/>
@@ -1424,7 +1465,7 @@
       </w:rPr>
     </w:lvl>
   </w:abstractNum>
-  <w:abstractNum w:abstractNumId="6">
+  <w:abstractNum w:abstractNumId="6" w15:restartNumberingAfterBreak="0">
     <w:nsid w:val="25FB3500"/>
     <w:multiLevelType w:val="hybridMultilevel"/>
     <w:tmpl w:val="447E27EE"/>
@@ -1513,7 +1554,7 @@
       </w:pPr>
     </w:lvl>
   </w:abstractNum>
-  <w:abstractNum w:abstractNumId="7">
+  <w:abstractNum w:abstractNumId="7" w15:restartNumberingAfterBreak="0">
     <w:nsid w:val="2708189D"/>
     <w:multiLevelType w:val="hybridMultilevel"/>
     <w:tmpl w:val="04F47A62"/>
@@ -1626,7 +1667,7 @@
       </w:rPr>
     </w:lvl>
   </w:abstractNum>
-  <w:abstractNum w:abstractNumId="8">
+  <w:abstractNum w:abstractNumId="8" w15:restartNumberingAfterBreak="0">
     <w:nsid w:val="2C5271DD"/>
     <w:multiLevelType w:val="hybridMultilevel"/>
     <w:tmpl w:val="E5AA5B78"/>
@@ -1739,7 +1780,7 @@
       </w:rPr>
     </w:lvl>
   </w:abstractNum>
-  <w:abstractNum w:abstractNumId="9">
+  <w:abstractNum w:abstractNumId="9" w15:restartNumberingAfterBreak="0">
     <w:nsid w:val="3AF625DD"/>
     <w:multiLevelType w:val="hybridMultilevel"/>
     <w:tmpl w:val="8F9AABD2"/>
@@ -1852,7 +1893,7 @@
       </w:rPr>
     </w:lvl>
   </w:abstractNum>
-  <w:abstractNum w:abstractNumId="10">
+  <w:abstractNum w:abstractNumId="10" w15:restartNumberingAfterBreak="0">
     <w:nsid w:val="3BCD5B95"/>
     <w:multiLevelType w:val="hybridMultilevel"/>
     <w:tmpl w:val="69DCB408"/>
@@ -1965,7 +2006,7 @@
       </w:rPr>
     </w:lvl>
   </w:abstractNum>
-  <w:abstractNum w:abstractNumId="11">
+  <w:abstractNum w:abstractNumId="11" w15:restartNumberingAfterBreak="0">
     <w:nsid w:val="4757198A"/>
     <w:multiLevelType w:val="hybridMultilevel"/>
     <w:tmpl w:val="0C06A804"/>
@@ -2078,7 +2119,7 @@
       </w:rPr>
     </w:lvl>
   </w:abstractNum>
-  <w:abstractNum w:abstractNumId="12">
+  <w:abstractNum w:abstractNumId="12" w15:restartNumberingAfterBreak="0">
     <w:nsid w:val="4B925843"/>
     <w:multiLevelType w:val="hybridMultilevel"/>
     <w:tmpl w:val="91B09392"/>
@@ -2191,7 +2232,7 @@
       </w:rPr>
     </w:lvl>
   </w:abstractNum>
-  <w:abstractNum w:abstractNumId="13">
+  <w:abstractNum w:abstractNumId="13" w15:restartNumberingAfterBreak="0">
     <w:nsid w:val="4BB64C90"/>
     <w:multiLevelType w:val="hybridMultilevel"/>
     <w:tmpl w:val="23780B0A"/>
@@ -2281,7 +2322,7 @@
       </w:pPr>
     </w:lvl>
   </w:abstractNum>
-  <w:abstractNum w:abstractNumId="14">
+  <w:abstractNum w:abstractNumId="14" w15:restartNumberingAfterBreak="0">
     <w:nsid w:val="51F97D26"/>
     <w:multiLevelType w:val="hybridMultilevel"/>
     <w:tmpl w:val="57500BC6"/>
@@ -2394,7 +2435,7 @@
       </w:rPr>
     </w:lvl>
   </w:abstractNum>
-  <w:abstractNum w:abstractNumId="15">
+  <w:abstractNum w:abstractNumId="15" w15:restartNumberingAfterBreak="0">
     <w:nsid w:val="5B871A81"/>
     <w:multiLevelType w:val="hybridMultilevel"/>
     <w:tmpl w:val="FFCE0CAE"/>
@@ -2507,7 +2548,7 @@
       </w:rPr>
     </w:lvl>
   </w:abstractNum>
-  <w:abstractNum w:abstractNumId="16">
+  <w:abstractNum w:abstractNumId="16" w15:restartNumberingAfterBreak="0">
     <w:nsid w:val="76887F81"/>
     <w:multiLevelType w:val="hybridMultilevel"/>
     <w:tmpl w:val="A754CCCC"/>
@@ -2620,7 +2661,7 @@
       </w:rPr>
     </w:lvl>
   </w:abstractNum>
-  <w:abstractNum w:abstractNumId="17">
+  <w:abstractNum w:abstractNumId="17" w15:restartNumberingAfterBreak="0">
     <w:nsid w:val="7BA66139"/>
     <w:multiLevelType w:val="hybridMultilevel"/>
     <w:tmpl w:val="8D8831A4"/>
@@ -2777,8 +2818,16 @@
 </w:numbering>
 </file>
 
+<file path=word/people.xml><?xml version="1.0" encoding="utf-8"?>
+<w15:people xmlns:wpc="http://schemas.microsoft.com/office/word/2010/wordprocessingCanvas" xmlns:cx="http://schemas.microsoft.com/office/drawing/2014/chartex" xmlns:cx1="http://schemas.microsoft.com/office/drawing/2015/9/8/chartex" xmlns:cx2="http://schemas.microsoft.com/office/drawing/2015/10/21/chartex" xmlns:cx3="http://schemas.microsoft.com/office/drawing/2016/5/9/chartex" xmlns:cx4="http://schemas.microsoft.com/office/drawing/2016/5/10/chartex" xmlns:cx5="http://schemas.microsoft.com/office/drawing/2016/5/11/chartex" xmlns:cx6="http://schemas.microsoft.com/office/drawing/2016/5/12/chartex" xmlns:cx7="http://schemas.microsoft.com/office/drawing/2016/5/13/chartex" xmlns:cx8="http://schemas.microsoft.com/office/drawing/2016/5/14/chartex" xmlns:mc="http://schemas.openxmlformats.org/markup-compatibility/2006" xmlns:aink="http://schemas.microsoft.com/office/drawing/2016/ink" xmlns:am3d="http://schemas.microsoft.com/office/drawing/2017/model3d" xmlns:o="urn:schemas-microsoft-com:office:office" xmlns:r="http://schemas.openxmlformats.org/officeDocument/2006/relationships" xmlns:m="http://schemas.openxmlformats.org/officeDocument/2006/math" xmlns:v="urn:schemas-microsoft-com:vml" xmlns:wp14="http://schemas.microsoft.com/office/word/2010/wordprocessingDrawing" xmlns:wp="http://schemas.openxmlformats.org/drawingml/2006/wordprocessingDrawing" xmlns:w10="urn:schemas-microsoft-com:office:word" xmlns:w="http://schemas.openxmlformats.org/wordprocessingml/2006/main" xmlns:w14="http://schemas.microsoft.com/office/word/2010/wordml" xmlns:w15="http://schemas.microsoft.com/office/word/2012/wordml" xmlns:w16cid="http://schemas.microsoft.com/office/word/2016/wordml/cid" xmlns:w16se="http://schemas.microsoft.com/office/word/2015/wordml/symex" xmlns:wpg="http://schemas.microsoft.com/office/word/2010/wordprocessingGroup" xmlns:wpi="http://schemas.microsoft.com/office/word/2010/wordprocessingInk" xmlns:wne="http://schemas.microsoft.com/office/word/2006/wordml" xmlns:wps="http://schemas.microsoft.com/office/word/2010/wordprocessingShape" mc:Ignorable="w14 w15 w16se w16cid wp14">
+  <w15:person w15:author="DR.AYAZ">
+    <w15:presenceInfo w15:providerId="None" w15:userId="DR.AYAZ"/>
+  </w15:person>
+</w15:people>
+</file>
+
 <file path=word/styles.xml><?xml version="1.0" encoding="utf-8"?>
-<w:styles xmlns:mc="http://schemas.openxmlformats.org/markup-compatibility/2006" xmlns:r="http://schemas.openxmlformats.org/officeDocument/2006/relationships" xmlns:w="http://schemas.openxmlformats.org/wordprocessingml/2006/main" xmlns:w14="http://schemas.microsoft.com/office/word/2010/wordml" xmlns:w15="http://schemas.microsoft.com/office/word/2012/wordml" mc:Ignorable="w14 w15">
+<w:styles xmlns:mc="http://schemas.openxmlformats.org/markup-compatibility/2006" xmlns:r="http://schemas.openxmlformats.org/officeDocument/2006/relationships" xmlns:w="http://schemas.openxmlformats.org/wordprocessingml/2006/main" xmlns:w14="http://schemas.microsoft.com/office/word/2010/wordml" xmlns:w15="http://schemas.microsoft.com/office/word/2012/wordml" xmlns:w16cid="http://schemas.microsoft.com/office/word/2016/wordml/cid" xmlns:w16se="http://schemas.microsoft.com/office/word/2015/wordml/symex" mc:Ignorable="w14 w15 w16se w16cid">
   <w:docDefaults>
     <w:rPrDefault>
       <w:rPr>
@@ -2794,7 +2843,7 @@
       </w:pPr>
     </w:pPrDefault>
   </w:docDefaults>
-  <w:latentStyles w:defLockedState="0" w:defUIPriority="99" w:defSemiHidden="0" w:defUnhideWhenUsed="0" w:defQFormat="0" w:count="371">
+  <w:latentStyles w:defLockedState="0" w:defUIPriority="99" w:defSemiHidden="0" w:defUnhideWhenUsed="0" w:defQFormat="0" w:count="377">
     <w:lsdException w:name="Normal" w:uiPriority="0" w:qFormat="1"/>
     <w:lsdException w:name="heading 1" w:uiPriority="9" w:qFormat="1"/>
     <w:lsdException w:name="heading 2" w:semiHidden="1" w:uiPriority="9" w:unhideWhenUsed="1" w:qFormat="1"/>
@@ -2942,11 +2991,8 @@
     <w:lsdException w:name="Table 3D effects 3" w:semiHidden="1" w:unhideWhenUsed="1"/>
     <w:lsdException w:name="Table Contemporary" w:semiHidden="1" w:unhideWhenUsed="1"/>
     <w:lsdException w:name="Table Elegant" w:semiHidden="1" w:unhideWhenUsed="1"/>
-    <w:lsdException w:name="Table Professional" w:semiHidden="1" w:unhideWhenUsed="1"/>
     <w:lsdException w:name="Table Subtle 1" w:semiHidden="1" w:unhideWhenUsed="1"/>
     <w:lsdException w:name="Table Subtle 2" w:semiHidden="1" w:unhideWhenUsed="1"/>
-    <w:lsdException w:name="Table Web 1" w:semiHidden="1" w:unhideWhenUsed="1"/>
-    <w:lsdException w:name="Table Web 2" w:semiHidden="1" w:unhideWhenUsed="1"/>
     <w:lsdException w:name="Table Web 3" w:semiHidden="1" w:unhideWhenUsed="1"/>
     <w:lsdException w:name="Balloon Text" w:semiHidden="1" w:unhideWhenUsed="1"/>
     <w:lsdException w:name="Table Grid" w:uiPriority="59"/>
@@ -3166,6 +3212,12 @@
     <w:lsdException w:name="List Table 5 Dark Accent 6" w:uiPriority="50"/>
     <w:lsdException w:name="List Table 6 Colorful Accent 6" w:uiPriority="51"/>
     <w:lsdException w:name="List Table 7 Colorful Accent 6" w:uiPriority="52"/>
+    <w:lsdException w:name="Mention" w:semiHidden="1" w:unhideWhenUsed="1"/>
+    <w:lsdException w:name="Smart Hyperlink" w:semiHidden="1" w:unhideWhenUsed="1"/>
+    <w:lsdException w:name="Hashtag" w:semiHidden="1" w:unhideWhenUsed="1"/>
+    <w:lsdException w:name="Unresolved Mention" w:semiHidden="1" w:unhideWhenUsed="1"/>
+    <w:lsdException w:name="Smart Link" w:semiHidden="1" w:unhideWhenUsed="1"/>
+    <w:lsdException w:name="Smart Link Error" w:semiHidden="1" w:unhideWhenUsed="1"/>
   </w:latentStyles>
   <w:style w:type="paragraph" w:default="1" w:styleId="Normal">
     <w:name w:val="Normal"/>
@@ -3201,6 +3253,7 @@
   <w:style w:type="character" w:default="1" w:styleId="DefaultParagraphFont">
     <w:name w:val="Default Paragraph Font"/>
     <w:uiPriority w:val="1"/>
+    <w:semiHidden/>
     <w:unhideWhenUsed/>
   </w:style>
   <w:style w:type="table" w:default="1" w:styleId="TableNormal">
@@ -3271,7 +3324,6 @@
       <w:spacing w:after="0" w:line="240" w:lineRule="auto"/>
     </w:pPr>
     <w:tblPr>
-      <w:tblInd w:w="0" w:type="dxa"/>
       <w:tblBorders>
         <w:top w:val="single" w:sz="4" w:space="0" w:color="auto"/>
         <w:left w:val="single" w:sz="4" w:space="0" w:color="auto"/>
@@ -3280,12 +3332,6 @@
         <w:insideH w:val="single" w:sz="4" w:space="0" w:color="auto"/>
         <w:insideV w:val="single" w:sz="4" w:space="0" w:color="auto"/>
       </w:tblBorders>
-      <w:tblCellMar>
-        <w:top w:w="0" w:type="dxa"/>
-        <w:left w:w="108" w:type="dxa"/>
-        <w:bottom w:w="0" w:type="dxa"/>
-        <w:right w:w="108" w:type="dxa"/>
-      </w:tblCellMar>
     </w:tblPr>
   </w:style>
   <w:style w:type="character" w:styleId="Hyperlink">
@@ -3297,6 +3343,103 @@
     <w:rPr>
       <w:color w:val="0563C1" w:themeColor="hyperlink"/>
       <w:u w:val="single"/>
+    </w:rPr>
+  </w:style>
+  <w:style w:type="paragraph" w:styleId="BalloonText">
+    <w:name w:val="Balloon Text"/>
+    <w:basedOn w:val="Normal"/>
+    <w:link w:val="BalloonTextChar"/>
+    <w:uiPriority w:val="99"/>
+    <w:semiHidden/>
+    <w:unhideWhenUsed/>
+    <w:rsid w:val="0051432B"/>
+    <w:pPr>
+      <w:spacing w:after="0"/>
+    </w:pPr>
+    <w:rPr>
+      <w:rFonts w:ascii="Segoe UI" w:hAnsi="Segoe UI" w:cs="Segoe UI"/>
+      <w:sz w:val="18"/>
+      <w:szCs w:val="18"/>
+    </w:rPr>
+  </w:style>
+  <w:style w:type="character" w:customStyle="1" w:styleId="BalloonTextChar">
+    <w:name w:val="Balloon Text Char"/>
+    <w:basedOn w:val="DefaultParagraphFont"/>
+    <w:link w:val="BalloonText"/>
+    <w:uiPriority w:val="99"/>
+    <w:semiHidden/>
+    <w:rsid w:val="0051432B"/>
+    <w:rPr>
+      <w:rFonts w:ascii="Segoe UI" w:eastAsiaTheme="minorEastAsia" w:hAnsi="Segoe UI" w:cs="Segoe UI"/>
+      <w:sz w:val="18"/>
+      <w:szCs w:val="18"/>
+    </w:rPr>
+  </w:style>
+  <w:style w:type="character" w:styleId="CommentReference">
+    <w:name w:val="annotation reference"/>
+    <w:basedOn w:val="DefaultParagraphFont"/>
+    <w:uiPriority w:val="99"/>
+    <w:semiHidden/>
+    <w:unhideWhenUsed/>
+    <w:rsid w:val="002D4EB3"/>
+    <w:rPr>
+      <w:sz w:val="16"/>
+      <w:szCs w:val="16"/>
+    </w:rPr>
+  </w:style>
+  <w:style w:type="paragraph" w:styleId="CommentText">
+    <w:name w:val="annotation text"/>
+    <w:basedOn w:val="Normal"/>
+    <w:link w:val="CommentTextChar"/>
+    <w:uiPriority w:val="99"/>
+    <w:semiHidden/>
+    <w:unhideWhenUsed/>
+    <w:rsid w:val="002D4EB3"/>
+    <w:rPr>
+      <w:sz w:val="20"/>
+      <w:szCs w:val="20"/>
+    </w:rPr>
+  </w:style>
+  <w:style w:type="character" w:customStyle="1" w:styleId="CommentTextChar">
+    <w:name w:val="Comment Text Char"/>
+    <w:basedOn w:val="DefaultParagraphFont"/>
+    <w:link w:val="CommentText"/>
+    <w:uiPriority w:val="99"/>
+    <w:semiHidden/>
+    <w:rsid w:val="002D4EB3"/>
+    <w:rPr>
+      <w:rFonts w:eastAsiaTheme="minorEastAsia"/>
+      <w:sz w:val="20"/>
+      <w:szCs w:val="20"/>
+    </w:rPr>
+  </w:style>
+  <w:style w:type="paragraph" w:styleId="CommentSubject">
+    <w:name w:val="annotation subject"/>
+    <w:basedOn w:val="CommentText"/>
+    <w:next w:val="CommentText"/>
+    <w:link w:val="CommentSubjectChar"/>
+    <w:uiPriority w:val="99"/>
+    <w:semiHidden/>
+    <w:unhideWhenUsed/>
+    <w:rsid w:val="002D4EB3"/>
+    <w:rPr>
+      <w:b/>
+      <w:bCs/>
+    </w:rPr>
+  </w:style>
+  <w:style w:type="character" w:customStyle="1" w:styleId="CommentSubjectChar">
+    <w:name w:val="Comment Subject Char"/>
+    <w:basedOn w:val="CommentTextChar"/>
+    <w:link w:val="CommentSubject"/>
+    <w:uiPriority w:val="99"/>
+    <w:semiHidden/>
+    <w:rsid w:val="002D4EB3"/>
+    <w:rPr>
+      <w:rFonts w:eastAsiaTheme="minorEastAsia"/>
+      <w:b/>
+      <w:bCs/>
+      <w:sz w:val="20"/>
+      <w:szCs w:val="20"/>
     </w:rPr>
   </w:style>
 </w:styles>

</xml_diff>